<commit_message>
updated pictures in patterns
</commit_message>
<xml_diff>
--- a/programming/паттерны.docx
+++ b/programming/паттерны.docx
@@ -2165,7 +2165,7 @@
           <w:szCs w:val="24"/>
         </w:rPr>
         <w:drawing>
-          <wp:anchor behindDoc="0" distT="0" distB="0" distL="0" distR="0" simplePos="0" locked="0" layoutInCell="1" allowOverlap="1" relativeHeight="16">
+          <wp:anchor behindDoc="0" distT="0" distB="0" distL="0" distR="0" simplePos="0" locked="0" layoutInCell="1" allowOverlap="1" relativeHeight="14">
             <wp:simplePos x="0" y="0"/>
             <wp:positionH relativeFrom="column">
               <wp:posOffset>32385</wp:posOffset>
@@ -3503,7 +3503,7 @@
         <w:pStyle w:val="Normal"/>
         <w:numPr>
           <w:ilvl w:val="0"/>
-          <w:numId w:val="20"/>
+          <w:numId w:val="19"/>
         </w:numPr>
         <w:spacing w:lineRule="auto" w:line="240" w:before="0" w:after="0"/>
         <w:rPr/>
@@ -3525,7 +3525,7 @@
         <w:pStyle w:val="Normal"/>
         <w:numPr>
           <w:ilvl w:val="0"/>
-          <w:numId w:val="20"/>
+          <w:numId w:val="19"/>
         </w:numPr>
         <w:spacing w:lineRule="auto" w:line="240" w:before="0" w:after="0"/>
         <w:rPr/>
@@ -3547,7 +3547,7 @@
         <w:pStyle w:val="Normal"/>
         <w:numPr>
           <w:ilvl w:val="0"/>
-          <w:numId w:val="20"/>
+          <w:numId w:val="19"/>
         </w:numPr>
         <w:spacing w:lineRule="auto" w:line="240" w:before="0" w:after="0"/>
         <w:rPr/>
@@ -3873,7 +3873,7 @@
           <w:szCs w:val="24"/>
         </w:rPr>
         <w:drawing>
-          <wp:anchor behindDoc="0" distT="0" distB="0" distL="0" distR="0" simplePos="0" locked="0" layoutInCell="1" allowOverlap="1" relativeHeight="17">
+          <wp:anchor behindDoc="0" distT="0" distB="0" distL="0" distR="0" simplePos="0" locked="0" layoutInCell="1" allowOverlap="1" relativeHeight="15">
             <wp:simplePos x="0" y="0"/>
             <wp:positionH relativeFrom="column">
               <wp:posOffset>113030</wp:posOffset>
@@ -4485,7 +4485,7 @@
           <w:szCs w:val="24"/>
         </w:rPr>
         <w:drawing>
-          <wp:anchor behindDoc="0" distT="0" distB="0" distL="0" distR="0" simplePos="0" locked="0" layoutInCell="1" allowOverlap="1" relativeHeight="18">
+          <wp:anchor behindDoc="0" distT="0" distB="0" distL="0" distR="0" simplePos="0" locked="0" layoutInCell="1" allowOverlap="1" relativeHeight="16">
             <wp:simplePos x="0" y="0"/>
             <wp:positionH relativeFrom="column">
               <wp:posOffset>55880</wp:posOffset>
@@ -5009,7 +5009,7 @@
           <w:szCs w:val="24"/>
         </w:rPr>
         <w:drawing>
-          <wp:anchor behindDoc="0" distT="0" distB="0" distL="0" distR="0" simplePos="0" locked="0" layoutInCell="1" allowOverlap="1" relativeHeight="19">
+          <wp:anchor behindDoc="0" distT="0" distB="0" distL="0" distR="0" simplePos="0" locked="0" layoutInCell="1" allowOverlap="1" relativeHeight="17">
             <wp:simplePos x="0" y="0"/>
             <wp:positionH relativeFrom="column">
               <wp:posOffset>27305</wp:posOffset>
@@ -5613,7 +5613,7 @@
           <w:szCs w:val="24"/>
         </w:rPr>
         <w:drawing>
-          <wp:anchor behindDoc="0" distT="0" distB="0" distL="0" distR="0" simplePos="0" locked="0" layoutInCell="1" allowOverlap="1" relativeHeight="11">
+          <wp:anchor behindDoc="0" distT="0" distB="0" distL="0" distR="0" simplePos="0" locked="0" layoutInCell="1" allowOverlap="1" relativeHeight="9">
             <wp:simplePos x="0" y="0"/>
             <wp:positionH relativeFrom="column">
               <wp:posOffset>26670</wp:posOffset>
@@ -6310,7 +6310,7 @@
         <w:pStyle w:val="Normal"/>
         <w:numPr>
           <w:ilvl w:val="0"/>
-          <w:numId w:val="19"/>
+          <w:numId w:val="18"/>
         </w:numPr>
         <w:spacing w:lineRule="auto" w:line="240" w:before="0" w:after="0"/>
         <w:rPr/>
@@ -6332,7 +6332,7 @@
         <w:pStyle w:val="Normal"/>
         <w:numPr>
           <w:ilvl w:val="0"/>
-          <w:numId w:val="19"/>
+          <w:numId w:val="18"/>
         </w:numPr>
         <w:spacing w:lineRule="auto" w:line="240" w:before="0" w:after="0"/>
         <w:rPr/>
@@ -6354,7 +6354,7 @@
         <w:pStyle w:val="Normal"/>
         <w:numPr>
           <w:ilvl w:val="0"/>
-          <w:numId w:val="19"/>
+          <w:numId w:val="18"/>
         </w:numPr>
         <w:spacing w:lineRule="auto" w:line="240" w:before="0" w:after="0"/>
         <w:rPr/>
@@ -6420,7 +6420,7 @@
           <w:szCs w:val="24"/>
         </w:rPr>
         <w:drawing>
-          <wp:anchor behindDoc="0" distT="0" distB="0" distL="0" distR="0" simplePos="0" locked="0" layoutInCell="1" allowOverlap="1" relativeHeight="15">
+          <wp:anchor behindDoc="0" distT="0" distB="0" distL="0" distR="0" simplePos="0" locked="0" layoutInCell="1" allowOverlap="1" relativeHeight="13">
             <wp:simplePos x="0" y="0"/>
             <wp:positionH relativeFrom="column">
               <wp:posOffset>104140</wp:posOffset>
@@ -7468,7 +7468,7 @@
       </w:pPr>
       <w:r>
         <w:drawing>
-          <wp:anchor behindDoc="0" distT="0" distB="0" distL="0" distR="0" simplePos="0" locked="0" layoutInCell="1" allowOverlap="1" relativeHeight="12">
+          <wp:anchor behindDoc="0" distT="0" distB="0" distL="0" distR="0" simplePos="0" locked="0" layoutInCell="1" allowOverlap="1" relativeHeight="10">
             <wp:simplePos x="0" y="0"/>
             <wp:positionH relativeFrom="column">
               <wp:posOffset>3303270</wp:posOffset>
@@ -7620,7 +7620,7 @@
         <w:pStyle w:val="Normal"/>
         <w:numPr>
           <w:ilvl w:val="0"/>
-          <w:numId w:val="18"/>
+          <w:numId w:val="17"/>
         </w:numPr>
         <w:spacing w:lineRule="auto" w:line="240" w:before="0" w:after="0"/>
         <w:rPr/>
@@ -7642,7 +7642,7 @@
         <w:pStyle w:val="Normal"/>
         <w:numPr>
           <w:ilvl w:val="0"/>
-          <w:numId w:val="18"/>
+          <w:numId w:val="17"/>
         </w:numPr>
         <w:spacing w:lineRule="auto" w:line="240" w:before="0" w:after="0"/>
         <w:rPr/>
@@ -8886,7 +8886,7 @@
           <w:szCs w:val="24"/>
         </w:rPr>
         <w:drawing>
-          <wp:anchor behindDoc="0" distT="0" distB="0" distL="0" distR="0" simplePos="0" locked="0" layoutInCell="1" allowOverlap="1" relativeHeight="13">
+          <wp:anchor behindDoc="0" distT="0" distB="0" distL="0" distR="0" simplePos="0" locked="0" layoutInCell="1" allowOverlap="1" relativeHeight="11">
             <wp:simplePos x="0" y="0"/>
             <wp:positionH relativeFrom="column">
               <wp:posOffset>129540</wp:posOffset>
@@ -9317,7 +9317,7 @@
         <w:pStyle w:val="Normal"/>
         <w:numPr>
           <w:ilvl w:val="0"/>
-          <w:numId w:val="2"/>
+          <w:numId w:val="1"/>
         </w:numPr>
         <w:spacing w:lineRule="auto" w:line="240" w:before="0" w:after="0"/>
         <w:rPr/>
@@ -9339,7 +9339,7 @@
         <w:pStyle w:val="Normal"/>
         <w:numPr>
           <w:ilvl w:val="0"/>
-          <w:numId w:val="2"/>
+          <w:numId w:val="1"/>
         </w:numPr>
         <w:spacing w:lineRule="auto" w:line="240" w:before="0" w:after="0"/>
         <w:rPr/>
@@ -9361,7 +9361,7 @@
         <w:pStyle w:val="Normal"/>
         <w:numPr>
           <w:ilvl w:val="0"/>
-          <w:numId w:val="2"/>
+          <w:numId w:val="1"/>
         </w:numPr>
         <w:spacing w:lineRule="auto" w:line="240" w:before="0" w:after="0"/>
         <w:rPr/>
@@ -9419,7 +9419,7 @@
         <w:pStyle w:val="Normal"/>
         <w:numPr>
           <w:ilvl w:val="0"/>
-          <w:numId w:val="21"/>
+          <w:numId w:val="20"/>
         </w:numPr>
         <w:spacing w:lineRule="auto" w:line="240" w:before="0" w:after="0"/>
         <w:rPr/>
@@ -9441,7 +9441,7 @@
         <w:pStyle w:val="Normal"/>
         <w:numPr>
           <w:ilvl w:val="0"/>
-          <w:numId w:val="21"/>
+          <w:numId w:val="20"/>
         </w:numPr>
         <w:spacing w:lineRule="auto" w:line="240" w:before="0" w:after="0"/>
         <w:rPr/>
@@ -9525,7 +9525,7 @@
           <w:szCs w:val="24"/>
         </w:rPr>
         <w:drawing>
-          <wp:anchor behindDoc="0" distT="0" distB="0" distL="0" distR="0" simplePos="0" locked="0" layoutInCell="1" allowOverlap="1" relativeHeight="20">
+          <wp:anchor behindDoc="0" distT="0" distB="0" distL="0" distR="0" simplePos="0" locked="0" layoutInCell="1" allowOverlap="1" relativeHeight="18">
             <wp:simplePos x="0" y="0"/>
             <wp:positionH relativeFrom="column">
               <wp:posOffset>48260</wp:posOffset>
@@ -10109,7 +10109,7 @@
           <w:szCs w:val="24"/>
         </w:rPr>
         <w:drawing>
-          <wp:anchor behindDoc="0" distT="0" distB="0" distL="0" distR="0" simplePos="0" locked="0" layoutInCell="1" allowOverlap="1" relativeHeight="14">
+          <wp:anchor behindDoc="0" distT="0" distB="0" distL="0" distR="0" simplePos="0" locked="0" layoutInCell="1" allowOverlap="1" relativeHeight="12">
             <wp:simplePos x="0" y="0"/>
             <wp:positionH relativeFrom="column">
               <wp:posOffset>74930</wp:posOffset>
@@ -11027,7 +11027,7 @@
         <w:pStyle w:val="Normal"/>
         <w:numPr>
           <w:ilvl w:val="0"/>
-          <w:numId w:val="3"/>
+          <w:numId w:val="2"/>
         </w:numPr>
         <w:spacing w:lineRule="auto" w:line="240" w:before="0" w:after="0"/>
         <w:rPr/>
@@ -11053,7 +11053,7 @@
         <w:pStyle w:val="Normal"/>
         <w:numPr>
           <w:ilvl w:val="0"/>
-          <w:numId w:val="3"/>
+          <w:numId w:val="2"/>
         </w:numPr>
         <w:spacing w:lineRule="auto" w:line="240" w:before="0" w:after="0"/>
         <w:rPr/>
@@ -11079,7 +11079,7 @@
         <w:pStyle w:val="Normal"/>
         <w:numPr>
           <w:ilvl w:val="0"/>
-          <w:numId w:val="3"/>
+          <w:numId w:val="2"/>
         </w:numPr>
         <w:spacing w:lineRule="auto" w:line="240" w:before="0" w:after="0"/>
         <w:rPr/>
@@ -11105,7 +11105,7 @@
         <w:pStyle w:val="Normal"/>
         <w:numPr>
           <w:ilvl w:val="0"/>
-          <w:numId w:val="3"/>
+          <w:numId w:val="2"/>
         </w:numPr>
         <w:spacing w:lineRule="auto" w:line="240" w:before="0" w:after="0"/>
         <w:rPr/>
@@ -11131,7 +11131,7 @@
         <w:pStyle w:val="Normal"/>
         <w:numPr>
           <w:ilvl w:val="0"/>
-          <w:numId w:val="3"/>
+          <w:numId w:val="2"/>
         </w:numPr>
         <w:spacing w:lineRule="auto" w:line="240" w:before="0" w:after="0"/>
         <w:rPr/>
@@ -11207,7 +11207,7 @@
         <w:pStyle w:val="Normal"/>
         <w:numPr>
           <w:ilvl w:val="0"/>
-          <w:numId w:val="17"/>
+          <w:numId w:val="16"/>
         </w:numPr>
         <w:spacing w:lineRule="auto" w:line="240" w:before="0" w:after="0"/>
         <w:rPr/>
@@ -11233,7 +11233,7 @@
         <w:pStyle w:val="Normal"/>
         <w:numPr>
           <w:ilvl w:val="0"/>
-          <w:numId w:val="17"/>
+          <w:numId w:val="16"/>
         </w:numPr>
         <w:spacing w:lineRule="auto" w:line="240" w:before="0" w:after="0"/>
         <w:rPr/>
@@ -12003,7 +12003,7 @@
         <w:pStyle w:val="Normal"/>
         <w:numPr>
           <w:ilvl w:val="0"/>
-          <w:numId w:val="4"/>
+          <w:numId w:val="3"/>
         </w:numPr>
         <w:spacing w:lineRule="auto" w:line="240" w:before="0" w:after="0"/>
         <w:rPr/>
@@ -12029,7 +12029,7 @@
         <w:pStyle w:val="Normal"/>
         <w:numPr>
           <w:ilvl w:val="0"/>
-          <w:numId w:val="4"/>
+          <w:numId w:val="3"/>
         </w:numPr>
         <w:spacing w:lineRule="auto" w:line="240" w:before="0" w:after="0"/>
         <w:rPr/>
@@ -12077,7 +12077,7 @@
         <w:pStyle w:val="Normal"/>
         <w:numPr>
           <w:ilvl w:val="0"/>
-          <w:numId w:val="5"/>
+          <w:numId w:val="4"/>
         </w:numPr>
         <w:spacing w:lineRule="auto" w:line="240" w:before="0" w:after="0"/>
         <w:rPr/>
@@ -12103,7 +12103,7 @@
         <w:pStyle w:val="Normal"/>
         <w:numPr>
           <w:ilvl w:val="0"/>
-          <w:numId w:val="5"/>
+          <w:numId w:val="4"/>
         </w:numPr>
         <w:spacing w:lineRule="auto" w:line="240" w:before="0" w:after="0"/>
         <w:rPr/>
@@ -12129,7 +12129,7 @@
         <w:pStyle w:val="Normal"/>
         <w:numPr>
           <w:ilvl w:val="0"/>
-          <w:numId w:val="5"/>
+          <w:numId w:val="4"/>
         </w:numPr>
         <w:spacing w:lineRule="auto" w:line="240" w:before="0" w:after="0"/>
         <w:rPr/>
@@ -12862,7 +12862,7 @@
         <w:pStyle w:val="Normal"/>
         <w:numPr>
           <w:ilvl w:val="0"/>
-          <w:numId w:val="6"/>
+          <w:numId w:val="5"/>
         </w:numPr>
         <w:spacing w:lineRule="auto" w:line="240" w:before="0" w:after="0"/>
         <w:rPr/>
@@ -12888,7 +12888,7 @@
         <w:pStyle w:val="Normal"/>
         <w:numPr>
           <w:ilvl w:val="0"/>
-          <w:numId w:val="6"/>
+          <w:numId w:val="5"/>
         </w:numPr>
         <w:spacing w:lineRule="auto" w:line="240" w:before="0" w:after="0"/>
         <w:rPr/>
@@ -12914,7 +12914,7 @@
         <w:pStyle w:val="Normal"/>
         <w:numPr>
           <w:ilvl w:val="0"/>
-          <w:numId w:val="6"/>
+          <w:numId w:val="5"/>
         </w:numPr>
         <w:spacing w:lineRule="auto" w:line="240" w:before="0" w:after="0"/>
         <w:rPr/>
@@ -13553,7 +13553,7 @@
         <w:pStyle w:val="TextBody"/>
         <w:numPr>
           <w:ilvl w:val="0"/>
-          <w:numId w:val="8"/>
+          <w:numId w:val="7"/>
         </w:numPr>
         <w:spacing w:lineRule="auto" w:line="240" w:before="0" w:after="0"/>
         <w:rPr/>
@@ -13578,7 +13578,7 @@
         <w:pStyle w:val="TextBody"/>
         <w:numPr>
           <w:ilvl w:val="0"/>
-          <w:numId w:val="8"/>
+          <w:numId w:val="7"/>
         </w:numPr>
         <w:spacing w:lineRule="auto" w:line="240" w:before="0" w:after="0"/>
         <w:rPr/>
@@ -13603,7 +13603,7 @@
         <w:pStyle w:val="TextBody"/>
         <w:numPr>
           <w:ilvl w:val="0"/>
-          <w:numId w:val="8"/>
+          <w:numId w:val="7"/>
         </w:numPr>
         <w:spacing w:lineRule="auto" w:line="240" w:before="0" w:after="0"/>
         <w:rPr/>
@@ -13689,7 +13689,7 @@
           <w:szCs w:val="24"/>
         </w:rPr>
         <w:drawing>
-          <wp:anchor behindDoc="0" distT="0" distB="0" distL="0" distR="0" simplePos="0" locked="0" layoutInCell="1" allowOverlap="1" relativeHeight="9">
+          <wp:anchor behindDoc="0" distT="0" distB="0" distL="0" distR="0" simplePos="0" locked="0" layoutInCell="1" allowOverlap="1" relativeHeight="8">
             <wp:simplePos x="0" y="0"/>
             <wp:positionH relativeFrom="column">
               <wp:posOffset>123190</wp:posOffset>
@@ -14200,7 +14200,7 @@
         <w:pStyle w:val="Normal"/>
         <w:numPr>
           <w:ilvl w:val="0"/>
-          <w:numId w:val="12"/>
+          <w:numId w:val="11"/>
         </w:numPr>
         <w:spacing w:lineRule="auto" w:line="240" w:before="0" w:after="0"/>
         <w:rPr/>
@@ -14226,7 +14226,7 @@
         <w:pStyle w:val="Normal"/>
         <w:numPr>
           <w:ilvl w:val="0"/>
-          <w:numId w:val="12"/>
+          <w:numId w:val="11"/>
         </w:numPr>
         <w:spacing w:lineRule="auto" w:line="240" w:before="0" w:after="0"/>
         <w:rPr/>
@@ -14252,7 +14252,7 @@
         <w:pStyle w:val="Normal"/>
         <w:numPr>
           <w:ilvl w:val="0"/>
-          <w:numId w:val="12"/>
+          <w:numId w:val="11"/>
         </w:numPr>
         <w:spacing w:lineRule="auto" w:line="240" w:before="0" w:after="0"/>
         <w:rPr/>
@@ -14306,7 +14306,7 @@
           <w:szCs w:val="24"/>
         </w:rPr>
         <w:drawing>
-          <wp:anchor behindDoc="0" distT="0" distB="0" distL="0" distR="0" simplePos="0" locked="0" layoutInCell="1" allowOverlap="1" relativeHeight="21">
+          <wp:anchor behindDoc="0" distT="0" distB="0" distL="0" distR="0" simplePos="0" locked="0" layoutInCell="1" allowOverlap="1" relativeHeight="19">
             <wp:simplePos x="0" y="0"/>
             <wp:positionH relativeFrom="column">
               <wp:posOffset>65405</wp:posOffset>
@@ -14794,7 +14794,7 @@
         <w:pStyle w:val="Normal"/>
         <w:numPr>
           <w:ilvl w:val="0"/>
-          <w:numId w:val="11"/>
+          <w:numId w:val="10"/>
         </w:numPr>
         <w:spacing w:lineRule="auto" w:line="240" w:before="0" w:after="0"/>
         <w:rPr/>
@@ -14820,7 +14820,7 @@
         <w:pStyle w:val="Normal"/>
         <w:numPr>
           <w:ilvl w:val="0"/>
-          <w:numId w:val="11"/>
+          <w:numId w:val="10"/>
         </w:numPr>
         <w:spacing w:lineRule="auto" w:line="240" w:before="0" w:after="0"/>
         <w:rPr/>
@@ -14846,7 +14846,7 @@
         <w:pStyle w:val="Normal"/>
         <w:numPr>
           <w:ilvl w:val="0"/>
-          <w:numId w:val="11"/>
+          <w:numId w:val="10"/>
         </w:numPr>
         <w:spacing w:lineRule="auto" w:line="240" w:before="0" w:after="0"/>
         <w:rPr/>
@@ -15064,7 +15064,7 @@
           <w:sz w:val="24"/>
         </w:rPr>
         <w:drawing>
-          <wp:anchor behindDoc="0" distT="0" distB="0" distL="0" distR="0" simplePos="0" locked="0" layoutInCell="1" allowOverlap="1" relativeHeight="22">
+          <wp:anchor behindDoc="0" distT="0" distB="0" distL="0" distR="0" simplePos="0" locked="0" layoutInCell="1" allowOverlap="1" relativeHeight="20">
             <wp:simplePos x="0" y="0"/>
             <wp:positionH relativeFrom="column">
               <wp:posOffset>53340</wp:posOffset>
@@ -15279,7 +15279,7 @@
         <w:pStyle w:val="Normal"/>
         <w:numPr>
           <w:ilvl w:val="0"/>
-          <w:numId w:val="13"/>
+          <w:numId w:val="12"/>
         </w:numPr>
         <w:spacing w:lineRule="auto" w:line="240" w:before="0" w:after="0"/>
         <w:rPr/>
@@ -15305,7 +15305,7 @@
         <w:pStyle w:val="Normal"/>
         <w:numPr>
           <w:ilvl w:val="0"/>
-          <w:numId w:val="13"/>
+          <w:numId w:val="12"/>
         </w:numPr>
         <w:spacing w:lineRule="auto" w:line="240" w:before="0" w:after="0"/>
         <w:rPr/>
@@ -15392,7 +15392,7 @@
         <w:pStyle w:val="Normal"/>
         <w:numPr>
           <w:ilvl w:val="0"/>
-          <w:numId w:val="14"/>
+          <w:numId w:val="13"/>
         </w:numPr>
         <w:spacing w:lineRule="auto" w:line="240" w:before="0" w:after="0"/>
         <w:rPr/>
@@ -15418,7 +15418,7 @@
         <w:pStyle w:val="Normal"/>
         <w:numPr>
           <w:ilvl w:val="0"/>
-          <w:numId w:val="14"/>
+          <w:numId w:val="13"/>
         </w:numPr>
         <w:spacing w:lineRule="auto" w:line="240" w:before="0" w:after="0"/>
         <w:rPr/>
@@ -15444,7 +15444,7 @@
         <w:pStyle w:val="Normal"/>
         <w:numPr>
           <w:ilvl w:val="0"/>
-          <w:numId w:val="14"/>
+          <w:numId w:val="13"/>
         </w:numPr>
         <w:spacing w:lineRule="auto" w:line="240" w:before="0" w:after="0"/>
         <w:rPr/>
@@ -15526,7 +15526,7 @@
           <w:szCs w:val="24"/>
         </w:rPr>
         <w:drawing>
-          <wp:anchor behindDoc="0" distT="0" distB="0" distL="0" distR="0" simplePos="0" locked="0" layoutInCell="1" allowOverlap="1" relativeHeight="23">
+          <wp:anchor behindDoc="0" distT="0" distB="0" distL="0" distR="0" simplePos="0" locked="0" layoutInCell="1" allowOverlap="1" relativeHeight="21">
             <wp:simplePos x="0" y="0"/>
             <wp:positionH relativeFrom="column">
               <wp:posOffset>0</wp:posOffset>
@@ -16119,7 +16119,7 @@
     <w:p>
       <w:pPr>
         <w:pStyle w:val="Code1"/>
-        <w:ind w:right="0" w:hanging="0"/>
+        <w:ind w:left="426" w:right="0" w:hanging="0"/>
         <w:rPr/>
       </w:pPr>
       <w:r>
@@ -16237,7 +16237,7 @@
         <w:pStyle w:val="Normal"/>
         <w:numPr>
           <w:ilvl w:val="0"/>
-          <w:numId w:val="11"/>
+          <w:numId w:val="10"/>
         </w:numPr>
         <w:spacing w:lineRule="auto" w:line="240" w:before="0" w:after="0"/>
         <w:rPr/>
@@ -16263,7 +16263,7 @@
         <w:pStyle w:val="Normal"/>
         <w:numPr>
           <w:ilvl w:val="0"/>
-          <w:numId w:val="11"/>
+          <w:numId w:val="10"/>
         </w:numPr>
         <w:spacing w:lineRule="auto" w:line="240" w:before="0" w:after="0"/>
         <w:rPr/>
@@ -16371,7 +16371,7 @@
           <w:szCs w:val="24"/>
         </w:rPr>
         <w:drawing>
-          <wp:anchor behindDoc="0" distT="0" distB="0" distL="0" distR="0" simplePos="0" locked="0" layoutInCell="1" allowOverlap="1" relativeHeight="24">
+          <wp:anchor behindDoc="0" distT="0" distB="0" distL="0" distR="0" simplePos="0" locked="0" layoutInCell="1" allowOverlap="1" relativeHeight="22">
             <wp:simplePos x="0" y="0"/>
             <wp:positionH relativeFrom="column">
               <wp:posOffset>46355</wp:posOffset>
@@ -16960,7 +16960,7 @@
     <w:p>
       <w:pPr>
         <w:pStyle w:val="Code1"/>
-        <w:ind w:right="0" w:hanging="0"/>
+        <w:ind w:left="426" w:right="0" w:hanging="0"/>
         <w:rPr/>
       </w:pPr>
       <w:r>
@@ -17144,7 +17144,7 @@
         <w:pStyle w:val="Normal"/>
         <w:numPr>
           <w:ilvl w:val="0"/>
-          <w:numId w:val="7"/>
+          <w:numId w:val="6"/>
         </w:numPr>
         <w:spacing w:lineRule="auto" w:line="240" w:before="0" w:after="0"/>
         <w:rPr/>
@@ -17170,7 +17170,7 @@
         <w:pStyle w:val="Normal"/>
         <w:numPr>
           <w:ilvl w:val="0"/>
-          <w:numId w:val="7"/>
+          <w:numId w:val="6"/>
         </w:numPr>
         <w:spacing w:lineRule="auto" w:line="240" w:before="0" w:after="0"/>
         <w:rPr/>
@@ -17196,7 +17196,7 @@
         <w:pStyle w:val="Normal"/>
         <w:numPr>
           <w:ilvl w:val="0"/>
-          <w:numId w:val="7"/>
+          <w:numId w:val="6"/>
         </w:numPr>
         <w:spacing w:lineRule="auto" w:line="240" w:before="0" w:after="0"/>
         <w:rPr/>
@@ -17221,7 +17221,19 @@
       <w:pPr>
         <w:pStyle w:val="Normal"/>
         <w:spacing w:lineRule="auto" w:line="240" w:before="0" w:after="0"/>
-        <w:rPr/>
+        <w:rPr>
+          <w:rFonts w:ascii="PT Sans;Helvetica Neue;Helvetica;Arial;sans-serif" w:hAnsi="PT Sans;Helvetica Neue;Helvetica;Arial;sans-serif"/>
+          <w:b w:val="false"/>
+          <w:b w:val="false"/>
+          <w:i w:val="false"/>
+          <w:i w:val="false"/>
+          <w:caps w:val="false"/>
+          <w:smallCaps w:val="false"/>
+          <w:color w:val="000000"/>
+          <w:spacing w:val="0"/>
+          <w:sz w:val="24"/>
+          <w:szCs w:val="24"/>
+        </w:rPr>
       </w:pPr>
       <w:r>
         <w:rPr>
@@ -17257,23 +17269,38 @@
       <w:pPr>
         <w:pStyle w:val="Normal"/>
         <w:spacing w:lineRule="auto" w:line="240" w:before="0" w:after="0"/>
-        <w:rPr/>
-      </w:pPr>
-      <w:r>
-        <w:rPr/>
+        <w:rPr>
+          <w:rFonts w:ascii="Tahoma" w:hAnsi="Tahoma"/>
+          <w:b/>
+          <w:b/>
+          <w:bCs/>
+          <w:color w:val="000000"/>
+          <w:sz w:val="24"/>
+          <w:szCs w:val="24"/>
+        </w:rPr>
+      </w:pPr>
+      <w:r>
+        <w:rPr>
+          <w:rFonts w:ascii="Tahoma" w:hAnsi="Tahoma"/>
+          <w:b/>
+          <w:bCs/>
+          <w:color w:val="000000"/>
+          <w:sz w:val="24"/>
+          <w:szCs w:val="24"/>
+        </w:rPr>
         <w:drawing>
-          <wp:anchor behindDoc="0" distT="0" distB="0" distL="0" distR="0" simplePos="0" locked="0" layoutInCell="1" allowOverlap="1" relativeHeight="7">
+          <wp:anchor behindDoc="0" distT="0" distB="0" distL="0" distR="0" simplePos="0" locked="0" layoutInCell="1" allowOverlap="1" relativeHeight="23">
             <wp:simplePos x="0" y="0"/>
             <wp:positionH relativeFrom="column">
-              <wp:posOffset>41910</wp:posOffset>
+              <wp:posOffset>46355</wp:posOffset>
             </wp:positionH>
             <wp:positionV relativeFrom="paragraph">
-              <wp:posOffset>84455</wp:posOffset>
+              <wp:posOffset>142875</wp:posOffset>
             </wp:positionV>
-            <wp:extent cx="4942840" cy="2970530"/>
+            <wp:extent cx="5200650" cy="3905250"/>
             <wp:effectExtent l="0" t="0" r="0" b="0"/>
             <wp:wrapTopAndBottom/>
-            <wp:docPr id="21" name="Image10" descr=""/>
+            <wp:docPr id="21" name="Image8" descr=""/>
             <wp:cNvGraphicFramePr>
               <a:graphicFrameLocks xmlns:a="http://schemas.openxmlformats.org/drawingml/2006/main" noChangeAspect="1"/>
             </wp:cNvGraphicFramePr>
@@ -17281,7 +17308,7 @@
               <a:graphicData uri="http://schemas.openxmlformats.org/drawingml/2006/picture">
                 <pic:pic xmlns:pic="http://schemas.openxmlformats.org/drawingml/2006/picture">
                   <pic:nvPicPr>
-                    <pic:cNvPr id="21" name="Image10" descr=""/>
+                    <pic:cNvPr id="21" name="Image8" descr=""/>
                     <pic:cNvPicPr>
                       <a:picLocks noChangeAspect="1" noChangeArrowheads="1"/>
                     </pic:cNvPicPr>
@@ -17295,7 +17322,7 @@
                   <pic:spPr bwMode="auto">
                     <a:xfrm>
                       <a:off x="0" y="0"/>
-                      <a:ext cx="4942840" cy="2970530"/>
+                      <a:ext cx="5200650" cy="3905250"/>
                     </a:xfrm>
                     <a:prstGeom prst="rect">
                       <a:avLst/>
@@ -17310,41 +17337,6 @@
     </w:p>
     <w:p>
       <w:pPr>
-        <w:pStyle w:val="Normal"/>
-        <w:spacing w:lineRule="auto" w:line="240" w:before="0" w:after="0"/>
-        <w:rPr/>
-      </w:pPr>
-      <w:r>
-        <w:rPr/>
-      </w:r>
-    </w:p>
-    <w:p>
-      <w:pPr>
-        <w:pStyle w:val="Normal"/>
-        <w:spacing w:lineRule="auto" w:line="240" w:before="0" w:after="0"/>
-        <w:rPr>
-          <w:rFonts w:ascii="Tahoma" w:hAnsi="Tahoma"/>
-          <w:b/>
-          <w:b/>
-          <w:bCs/>
-          <w:color w:val="000000"/>
-          <w:sz w:val="24"/>
-          <w:szCs w:val="24"/>
-        </w:rPr>
-      </w:pPr>
-      <w:r>
-        <w:rPr>
-          <w:rFonts w:ascii="Tahoma" w:hAnsi="Tahoma"/>
-          <w:b/>
-          <w:bCs/>
-          <w:color w:val="000000"/>
-          <w:sz w:val="24"/>
-          <w:szCs w:val="24"/>
-        </w:rPr>
-      </w:r>
-    </w:p>
-    <w:p>
-      <w:pPr>
         <w:pStyle w:val="Code1"/>
         <w:rPr/>
       </w:pPr>
@@ -17472,7 +17464,7 @@
         <w:pStyle w:val="Normal"/>
         <w:numPr>
           <w:ilvl w:val="0"/>
-          <w:numId w:val="9"/>
+          <w:numId w:val="8"/>
         </w:numPr>
         <w:spacing w:lineRule="auto" w:line="240" w:before="0" w:after="0"/>
         <w:rPr/>
@@ -17498,7 +17490,7 @@
         <w:pStyle w:val="Normal"/>
         <w:numPr>
           <w:ilvl w:val="0"/>
-          <w:numId w:val="9"/>
+          <w:numId w:val="8"/>
         </w:numPr>
         <w:spacing w:lineRule="auto" w:line="240" w:before="0" w:after="0"/>
         <w:rPr/>
@@ -17524,7 +17516,7 @@
         <w:pStyle w:val="Normal"/>
         <w:numPr>
           <w:ilvl w:val="0"/>
-          <w:numId w:val="9"/>
+          <w:numId w:val="8"/>
         </w:numPr>
         <w:spacing w:lineRule="auto" w:line="240" w:before="0" w:after="0"/>
         <w:rPr/>
@@ -17550,7 +17542,7 @@
         <w:pStyle w:val="Normal"/>
         <w:numPr>
           <w:ilvl w:val="0"/>
-          <w:numId w:val="9"/>
+          <w:numId w:val="8"/>
         </w:numPr>
         <w:spacing w:lineRule="auto" w:line="240" w:before="0" w:after="0"/>
         <w:rPr/>
@@ -17598,7 +17590,7 @@
         <w:pStyle w:val="Normal"/>
         <w:numPr>
           <w:ilvl w:val="0"/>
-          <w:numId w:val="10"/>
+          <w:numId w:val="9"/>
         </w:numPr>
         <w:spacing w:lineRule="auto" w:line="240" w:before="0" w:after="0"/>
         <w:rPr/>
@@ -17624,7 +17616,7 @@
         <w:pStyle w:val="Normal"/>
         <w:numPr>
           <w:ilvl w:val="0"/>
-          <w:numId w:val="10"/>
+          <w:numId w:val="9"/>
         </w:numPr>
         <w:spacing w:lineRule="auto" w:line="240" w:before="0" w:after="0"/>
         <w:rPr/>
@@ -17700,7 +17692,7 @@
           <w:szCs w:val="24"/>
         </w:rPr>
         <w:drawing>
-          <wp:anchor behindDoc="0" distT="0" distB="0" distL="0" distR="0" simplePos="0" locked="0" layoutInCell="1" allowOverlap="1" relativeHeight="8">
+          <wp:anchor behindDoc="0" distT="0" distB="0" distL="0" distR="0" simplePos="0" locked="0" layoutInCell="1" allowOverlap="1" relativeHeight="7">
             <wp:simplePos x="0" y="0"/>
             <wp:positionH relativeFrom="column">
               <wp:posOffset>67310</wp:posOffset>
@@ -18541,7 +18533,7 @@
         <w:pStyle w:val="Normal"/>
         <w:numPr>
           <w:ilvl w:val="0"/>
-          <w:numId w:val="15"/>
+          <w:numId w:val="14"/>
         </w:numPr>
         <w:spacing w:lineRule="auto" w:line="240" w:before="0" w:after="0"/>
         <w:rPr/>
@@ -18567,7 +18559,7 @@
         <w:pStyle w:val="Normal"/>
         <w:numPr>
           <w:ilvl w:val="0"/>
-          <w:numId w:val="15"/>
+          <w:numId w:val="14"/>
         </w:numPr>
         <w:spacing w:lineRule="auto" w:line="240" w:before="0" w:after="0"/>
         <w:rPr/>
@@ -18593,7 +18585,7 @@
         <w:pStyle w:val="Normal"/>
         <w:numPr>
           <w:ilvl w:val="0"/>
-          <w:numId w:val="15"/>
+          <w:numId w:val="14"/>
         </w:numPr>
         <w:spacing w:lineRule="auto" w:line="240" w:before="0" w:after="0"/>
         <w:rPr/>
@@ -18669,7 +18661,7 @@
         <w:pStyle w:val="Normal"/>
         <w:numPr>
           <w:ilvl w:val="0"/>
-          <w:numId w:val="16"/>
+          <w:numId w:val="15"/>
         </w:numPr>
         <w:spacing w:lineRule="auto" w:line="240" w:before="0" w:after="0"/>
         <w:rPr/>
@@ -18695,7 +18687,7 @@
         <w:pStyle w:val="Normal"/>
         <w:numPr>
           <w:ilvl w:val="0"/>
-          <w:numId w:val="16"/>
+          <w:numId w:val="15"/>
         </w:numPr>
         <w:spacing w:lineRule="auto" w:line="240" w:before="0" w:after="0"/>
         <w:rPr/>
@@ -18770,19 +18762,215 @@
           <w:sz w:val="24"/>
           <w:szCs w:val="24"/>
         </w:rPr>
+      </w:r>
+    </w:p>
+    <w:p>
+      <w:pPr>
+        <w:pStyle w:val="Normal"/>
+        <w:spacing w:lineRule="auto" w:line="240" w:before="0" w:after="0"/>
+        <w:rPr>
+          <w:rFonts w:ascii="Tahoma" w:hAnsi="Tahoma"/>
+          <w:b w:val="false"/>
+          <w:b w:val="false"/>
+          <w:bCs w:val="false"/>
+          <w:i w:val="false"/>
+          <w:i w:val="false"/>
+          <w:color w:val="000000"/>
+          <w:sz w:val="24"/>
+          <w:szCs w:val="24"/>
+        </w:rPr>
+      </w:pPr>
+      <w:r>
+        <w:rPr>
+          <w:rFonts w:ascii="Tahoma" w:hAnsi="Tahoma"/>
+          <w:b w:val="false"/>
+          <w:bCs w:val="false"/>
+          <w:i w:val="false"/>
+          <w:color w:val="000000"/>
+          <w:sz w:val="24"/>
+          <w:szCs w:val="24"/>
+        </w:rPr>
+      </w:r>
+    </w:p>
+    <w:p>
+      <w:pPr>
+        <w:pStyle w:val="Normal"/>
+        <w:spacing w:lineRule="auto" w:line="240" w:before="0" w:after="0"/>
+        <w:rPr>
+          <w:rFonts w:ascii="Tahoma" w:hAnsi="Tahoma"/>
+          <w:b w:val="false"/>
+          <w:b w:val="false"/>
+          <w:bCs w:val="false"/>
+          <w:i w:val="false"/>
+          <w:i w:val="false"/>
+          <w:color w:val="000000"/>
+          <w:sz w:val="24"/>
+          <w:szCs w:val="24"/>
+        </w:rPr>
+      </w:pPr>
+      <w:r>
+        <w:rPr>
+          <w:rFonts w:ascii="Tahoma" w:hAnsi="Tahoma"/>
+          <w:b w:val="false"/>
+          <w:bCs w:val="false"/>
+          <w:i w:val="false"/>
+          <w:color w:val="000000"/>
+          <w:sz w:val="24"/>
+          <w:szCs w:val="24"/>
+        </w:rPr>
+      </w:r>
+    </w:p>
+    <w:p>
+      <w:pPr>
+        <w:pStyle w:val="Normal"/>
+        <w:spacing w:lineRule="auto" w:line="240" w:before="0" w:after="0"/>
+        <w:rPr>
+          <w:rFonts w:ascii="Tahoma" w:hAnsi="Tahoma"/>
+          <w:b w:val="false"/>
+          <w:b w:val="false"/>
+          <w:bCs w:val="false"/>
+          <w:i w:val="false"/>
+          <w:i w:val="false"/>
+          <w:color w:val="000000"/>
+          <w:sz w:val="24"/>
+          <w:szCs w:val="24"/>
+        </w:rPr>
+      </w:pPr>
+      <w:r>
+        <w:rPr>
+          <w:rFonts w:ascii="Tahoma" w:hAnsi="Tahoma"/>
+          <w:b w:val="false"/>
+          <w:bCs w:val="false"/>
+          <w:i w:val="false"/>
+          <w:color w:val="000000"/>
+          <w:sz w:val="24"/>
+          <w:szCs w:val="24"/>
+        </w:rPr>
+      </w:r>
+    </w:p>
+    <w:p>
+      <w:pPr>
+        <w:pStyle w:val="Normal"/>
+        <w:spacing w:lineRule="auto" w:line="240" w:before="0" w:after="0"/>
+        <w:rPr>
+          <w:rFonts w:ascii="Tahoma" w:hAnsi="Tahoma"/>
+          <w:b w:val="false"/>
+          <w:b w:val="false"/>
+          <w:bCs w:val="false"/>
+          <w:i w:val="false"/>
+          <w:i w:val="false"/>
+          <w:color w:val="000000"/>
+          <w:sz w:val="24"/>
+          <w:szCs w:val="24"/>
+        </w:rPr>
+      </w:pPr>
+      <w:r>
+        <w:rPr>
+          <w:rFonts w:ascii="Tahoma" w:hAnsi="Tahoma"/>
+          <w:b w:val="false"/>
+          <w:bCs w:val="false"/>
+          <w:i w:val="false"/>
+          <w:color w:val="000000"/>
+          <w:sz w:val="24"/>
+          <w:szCs w:val="24"/>
+        </w:rPr>
+      </w:r>
+    </w:p>
+    <w:p>
+      <w:pPr>
+        <w:pStyle w:val="Normal"/>
+        <w:spacing w:lineRule="auto" w:line="240" w:before="0" w:after="0"/>
+        <w:rPr>
+          <w:rFonts w:ascii="Tahoma" w:hAnsi="Tahoma"/>
+          <w:b w:val="false"/>
+          <w:b w:val="false"/>
+          <w:bCs w:val="false"/>
+          <w:i w:val="false"/>
+          <w:i w:val="false"/>
+          <w:color w:val="000000"/>
+          <w:sz w:val="24"/>
+          <w:szCs w:val="24"/>
+        </w:rPr>
+      </w:pPr>
+      <w:r>
+        <w:rPr>
+          <w:rFonts w:ascii="Tahoma" w:hAnsi="Tahoma"/>
+          <w:b w:val="false"/>
+          <w:bCs w:val="false"/>
+          <w:i w:val="false"/>
+          <w:color w:val="000000"/>
+          <w:sz w:val="24"/>
+          <w:szCs w:val="24"/>
+        </w:rPr>
+      </w:r>
+    </w:p>
+    <w:p>
+      <w:pPr>
+        <w:pStyle w:val="Normal"/>
+        <w:spacing w:lineRule="auto" w:line="240" w:before="0" w:after="0"/>
+        <w:rPr>
+          <w:rFonts w:ascii="Tahoma" w:hAnsi="Tahoma"/>
+          <w:b w:val="false"/>
+          <w:b w:val="false"/>
+          <w:bCs w:val="false"/>
+          <w:i w:val="false"/>
+          <w:i w:val="false"/>
+          <w:color w:val="000000"/>
+          <w:sz w:val="24"/>
+          <w:szCs w:val="24"/>
+        </w:rPr>
+      </w:pPr>
+      <w:r>
+        <w:rPr>
+          <w:rFonts w:ascii="Tahoma" w:hAnsi="Tahoma"/>
+          <w:b w:val="false"/>
+          <w:bCs w:val="false"/>
+          <w:i w:val="false"/>
+          <w:color w:val="000000"/>
+          <w:sz w:val="24"/>
+          <w:szCs w:val="24"/>
+        </w:rPr>
+      </w:r>
+    </w:p>
+    <w:p>
+      <w:pPr>
+        <w:pStyle w:val="Normal"/>
+        <w:spacing w:lineRule="auto" w:line="240" w:before="0" w:after="0"/>
+        <w:rPr>
+          <w:rFonts w:ascii="Tahoma" w:hAnsi="Tahoma"/>
+          <w:b w:val="false"/>
+          <w:b w:val="false"/>
+          <w:bCs w:val="false"/>
+          <w:i w:val="false"/>
+          <w:i w:val="false"/>
+          <w:color w:val="000000"/>
+          <w:sz w:val="24"/>
+          <w:szCs w:val="24"/>
+        </w:rPr>
+      </w:pPr>
+      <w:r>
+        <w:rPr>
+          <w:rFonts w:ascii="Tahoma" w:hAnsi="Tahoma"/>
+          <w:b w:val="false"/>
+          <w:bCs w:val="false"/>
+          <w:i w:val="false"/>
+          <w:color w:val="000000"/>
+          <w:sz w:val="24"/>
+          <w:szCs w:val="24"/>
+        </w:rPr>
         <w:drawing>
-          <wp:anchor behindDoc="0" distT="0" distB="0" distL="0" distR="0" simplePos="0" locked="0" layoutInCell="1" allowOverlap="1" relativeHeight="10">
+          <wp:anchor behindDoc="0" distT="0" distB="0" distL="0" distR="0" simplePos="0" locked="0" layoutInCell="1" allowOverlap="1" relativeHeight="24">
             <wp:simplePos x="0" y="0"/>
             <wp:positionH relativeFrom="column">
-              <wp:posOffset>110490</wp:posOffset>
+              <wp:posOffset>251460</wp:posOffset>
             </wp:positionH>
             <wp:positionV relativeFrom="paragraph">
-              <wp:posOffset>76200</wp:posOffset>
+              <wp:posOffset>161925</wp:posOffset>
             </wp:positionV>
-            <wp:extent cx="4448175" cy="2247265"/>
+            <wp:extent cx="5229225" cy="4591050"/>
             <wp:effectExtent l="0" t="0" r="0" b="0"/>
             <wp:wrapTopAndBottom/>
-            <wp:docPr id="23" name="Image17" descr=""/>
+            <wp:docPr id="23" name="Image10" descr=""/>
             <wp:cNvGraphicFramePr>
               <a:graphicFrameLocks xmlns:a="http://schemas.openxmlformats.org/drawingml/2006/main" noChangeAspect="1"/>
             </wp:cNvGraphicFramePr>
@@ -18790,7 +18978,7 @@
               <a:graphicData uri="http://schemas.openxmlformats.org/drawingml/2006/picture">
                 <pic:pic xmlns:pic="http://schemas.openxmlformats.org/drawingml/2006/picture">
                   <pic:nvPicPr>
-                    <pic:cNvPr id="23" name="Image17" descr=""/>
+                    <pic:cNvPr id="23" name="Image10" descr=""/>
                     <pic:cNvPicPr>
                       <a:picLocks noChangeAspect="1" noChangeArrowheads="1"/>
                     </pic:cNvPicPr>
@@ -18804,7 +18992,7 @@
                   <pic:spPr bwMode="auto">
                     <a:xfrm>
                       <a:off x="0" y="0"/>
-                      <a:ext cx="4448175" cy="2247265"/>
+                      <a:ext cx="5229225" cy="4591050"/>
                     </a:xfrm>
                     <a:prstGeom prst="rect">
                       <a:avLst/>
@@ -18815,6 +19003,34 @@
             </a:graphic>
           </wp:anchor>
         </w:drawing>
+      </w:r>
+    </w:p>
+    <w:p>
+      <w:pPr>
+        <w:pStyle w:val="Normal"/>
+        <w:spacing w:lineRule="auto" w:line="240" w:before="0" w:after="0"/>
+        <w:rPr>
+          <w:rFonts w:ascii="Tahoma" w:hAnsi="Tahoma"/>
+          <w:b w:val="false"/>
+          <w:b w:val="false"/>
+          <w:bCs w:val="false"/>
+          <w:i w:val="false"/>
+          <w:i w:val="false"/>
+          <w:color w:val="000000"/>
+          <w:sz w:val="24"/>
+          <w:szCs w:val="24"/>
+        </w:rPr>
+      </w:pPr>
+      <w:r>
+        <w:rPr>
+          <w:rFonts w:ascii="Tahoma" w:hAnsi="Tahoma"/>
+          <w:b w:val="false"/>
+          <w:bCs w:val="false"/>
+          <w:i w:val="false"/>
+          <w:color w:val="000000"/>
+          <w:sz w:val="24"/>
+          <w:szCs w:val="24"/>
+        </w:rPr>
       </w:r>
     </w:p>
     <w:p>
@@ -19580,7 +19796,7 @@
     </w:r>
     <w:r>
       <w:rPr/>
-      <w:t>1</w:t>
+      <w:t>36</w:t>
     </w:r>
     <w:r>
       <w:rPr/>
@@ -19605,98 +19821,6 @@
   <w:abstractNum w:abstractNumId="1">
     <w:lvl w:ilvl="0">
       <w:start w:val="1"/>
-      <w:numFmt w:val="none"/>
-      <w:suff w:val="nothing"/>
-      <w:lvlText w:val=""/>
-      <w:lvlJc w:val="left"/>
-      <w:pPr>
-        <w:ind w:left="0" w:hanging="0"/>
-      </w:pPr>
-    </w:lvl>
-    <w:lvl w:ilvl="1">
-      <w:start w:val="1"/>
-      <w:numFmt w:val="none"/>
-      <w:suff w:val="nothing"/>
-      <w:lvlText w:val=""/>
-      <w:lvlJc w:val="left"/>
-      <w:pPr>
-        <w:ind w:left="0" w:hanging="0"/>
-      </w:pPr>
-    </w:lvl>
-    <w:lvl w:ilvl="2">
-      <w:start w:val="1"/>
-      <w:numFmt w:val="none"/>
-      <w:suff w:val="nothing"/>
-      <w:lvlText w:val=""/>
-      <w:lvlJc w:val="left"/>
-      <w:pPr>
-        <w:ind w:left="0" w:hanging="0"/>
-      </w:pPr>
-    </w:lvl>
-    <w:lvl w:ilvl="3">
-      <w:start w:val="1"/>
-      <w:numFmt w:val="none"/>
-      <w:suff w:val="nothing"/>
-      <w:lvlText w:val=""/>
-      <w:lvlJc w:val="left"/>
-      <w:pPr>
-        <w:ind w:left="0" w:hanging="0"/>
-      </w:pPr>
-    </w:lvl>
-    <w:lvl w:ilvl="4">
-      <w:start w:val="1"/>
-      <w:numFmt w:val="none"/>
-      <w:suff w:val="nothing"/>
-      <w:lvlText w:val=""/>
-      <w:lvlJc w:val="left"/>
-      <w:pPr>
-        <w:ind w:left="0" w:hanging="0"/>
-      </w:pPr>
-    </w:lvl>
-    <w:lvl w:ilvl="5">
-      <w:start w:val="1"/>
-      <w:numFmt w:val="none"/>
-      <w:suff w:val="nothing"/>
-      <w:lvlText w:val=""/>
-      <w:lvlJc w:val="left"/>
-      <w:pPr>
-        <w:ind w:left="0" w:hanging="0"/>
-      </w:pPr>
-    </w:lvl>
-    <w:lvl w:ilvl="6">
-      <w:start w:val="1"/>
-      <w:numFmt w:val="none"/>
-      <w:suff w:val="nothing"/>
-      <w:lvlText w:val=""/>
-      <w:lvlJc w:val="left"/>
-      <w:pPr>
-        <w:ind w:left="0" w:hanging="0"/>
-      </w:pPr>
-    </w:lvl>
-    <w:lvl w:ilvl="7">
-      <w:start w:val="1"/>
-      <w:numFmt w:val="none"/>
-      <w:suff w:val="nothing"/>
-      <w:lvlText w:val=""/>
-      <w:lvlJc w:val="left"/>
-      <w:pPr>
-        <w:ind w:left="0" w:hanging="0"/>
-      </w:pPr>
-    </w:lvl>
-    <w:lvl w:ilvl="8">
-      <w:start w:val="1"/>
-      <w:numFmt w:val="none"/>
-      <w:suff w:val="nothing"/>
-      <w:lvlText w:val=""/>
-      <w:lvlJc w:val="left"/>
-      <w:pPr>
-        <w:ind w:left="0" w:hanging="0"/>
-      </w:pPr>
-    </w:lvl>
-  </w:abstractNum>
-  <w:abstractNum w:abstractNumId="2">
-    <w:lvl w:ilvl="0">
-      <w:start w:val="1"/>
       <w:numFmt w:val="bullet"/>
       <w:lvlText w:val=""/>
       <w:lvlJc w:val="left"/>
@@ -19842,7 +19966,7 @@
       </w:rPr>
     </w:lvl>
   </w:abstractNum>
-  <w:abstractNum w:abstractNumId="3">
+  <w:abstractNum w:abstractNumId="2">
     <w:lvl w:ilvl="0">
       <w:start w:val="1"/>
       <w:numFmt w:val="bullet"/>
@@ -19990,7 +20114,7 @@
       </w:rPr>
     </w:lvl>
   </w:abstractNum>
-  <w:abstractNum w:abstractNumId="4">
+  <w:abstractNum w:abstractNumId="3">
     <w:lvl w:ilvl="0">
       <w:start w:val="1"/>
       <w:numFmt w:val="bullet"/>
@@ -20138,7 +20262,7 @@
       </w:rPr>
     </w:lvl>
   </w:abstractNum>
-  <w:abstractNum w:abstractNumId="5">
+  <w:abstractNum w:abstractNumId="4">
     <w:lvl w:ilvl="0">
       <w:start w:val="1"/>
       <w:numFmt w:val="bullet"/>
@@ -20286,7 +20410,7 @@
       </w:rPr>
     </w:lvl>
   </w:abstractNum>
-  <w:abstractNum w:abstractNumId="6">
+  <w:abstractNum w:abstractNumId="5">
     <w:lvl w:ilvl="0">
       <w:start w:val="1"/>
       <w:numFmt w:val="bullet"/>
@@ -20434,7 +20558,7 @@
       </w:rPr>
     </w:lvl>
   </w:abstractNum>
-  <w:abstractNum w:abstractNumId="7">
+  <w:abstractNum w:abstractNumId="6">
     <w:lvl w:ilvl="0">
       <w:start w:val="1"/>
       <w:numFmt w:val="bullet"/>
@@ -20582,7 +20706,7 @@
       </w:rPr>
     </w:lvl>
   </w:abstractNum>
-  <w:abstractNum w:abstractNumId="8">
+  <w:abstractNum w:abstractNumId="7">
     <w:lvl w:ilvl="0">
       <w:start w:val="1"/>
       <w:numFmt w:val="bullet"/>
@@ -20730,7 +20854,7 @@
       </w:rPr>
     </w:lvl>
   </w:abstractNum>
-  <w:abstractNum w:abstractNumId="9">
+  <w:abstractNum w:abstractNumId="8">
     <w:lvl w:ilvl="0">
       <w:start w:val="1"/>
       <w:numFmt w:val="bullet"/>
@@ -20878,7 +21002,7 @@
       </w:rPr>
     </w:lvl>
   </w:abstractNum>
-  <w:abstractNum w:abstractNumId="10">
+  <w:abstractNum w:abstractNumId="9">
     <w:lvl w:ilvl="0">
       <w:start w:val="1"/>
       <w:numFmt w:val="bullet"/>
@@ -21026,7 +21150,7 @@
       </w:rPr>
     </w:lvl>
   </w:abstractNum>
-  <w:abstractNum w:abstractNumId="11">
+  <w:abstractNum w:abstractNumId="10">
     <w:lvl w:ilvl="0">
       <w:start w:val="1"/>
       <w:numFmt w:val="bullet"/>
@@ -21174,7 +21298,7 @@
       </w:rPr>
     </w:lvl>
   </w:abstractNum>
-  <w:abstractNum w:abstractNumId="12">
+  <w:abstractNum w:abstractNumId="11">
     <w:lvl w:ilvl="0">
       <w:start w:val="1"/>
       <w:numFmt w:val="bullet"/>
@@ -21322,6 +21446,152 @@
       </w:rPr>
     </w:lvl>
   </w:abstractNum>
+  <w:abstractNum w:abstractNumId="12">
+    <w:lvl w:ilvl="0">
+      <w:start w:val="1"/>
+      <w:numFmt w:val="bullet"/>
+      <w:lvlText w:val=""/>
+      <w:lvlJc w:val="left"/>
+      <w:pPr>
+        <w:tabs>
+          <w:tab w:val="num" w:pos="720"/>
+        </w:tabs>
+        <w:ind w:left="720" w:hanging="360"/>
+      </w:pPr>
+      <w:rPr>
+        <w:rFonts w:ascii="Symbol" w:hAnsi="Symbol" w:cs="Symbol" w:hint="default"/>
+        <w:rFonts w:cs="OpenSymbol"/>
+      </w:rPr>
+    </w:lvl>
+    <w:lvl w:ilvl="1">
+      <w:start w:val="1"/>
+      <w:numFmt w:val="bullet"/>
+      <w:lvlText w:val=""/>
+      <w:lvlJc w:val="left"/>
+      <w:pPr>
+        <w:tabs>
+          <w:tab w:val="num" w:pos="1080"/>
+        </w:tabs>
+        <w:ind w:left="1080" w:hanging="360"/>
+      </w:pPr>
+      <w:rPr>
+        <w:rFonts w:ascii="Symbol" w:hAnsi="Symbol" w:cs="Symbol" w:hint="default"/>
+        <w:rFonts w:cs="OpenSymbol"/>
+      </w:rPr>
+    </w:lvl>
+    <w:lvl w:ilvl="2">
+      <w:start w:val="1"/>
+      <w:numFmt w:val="bullet"/>
+      <w:lvlText w:val=""/>
+      <w:lvlJc w:val="left"/>
+      <w:pPr>
+        <w:tabs>
+          <w:tab w:val="num" w:pos="1440"/>
+        </w:tabs>
+        <w:ind w:left="1440" w:hanging="360"/>
+      </w:pPr>
+      <w:rPr>
+        <w:rFonts w:ascii="Symbol" w:hAnsi="Symbol" w:cs="Symbol" w:hint="default"/>
+        <w:rFonts w:cs="OpenSymbol"/>
+      </w:rPr>
+    </w:lvl>
+    <w:lvl w:ilvl="3">
+      <w:start w:val="1"/>
+      <w:numFmt w:val="bullet"/>
+      <w:lvlText w:val=""/>
+      <w:lvlJc w:val="left"/>
+      <w:pPr>
+        <w:tabs>
+          <w:tab w:val="num" w:pos="1800"/>
+        </w:tabs>
+        <w:ind w:left="1800" w:hanging="360"/>
+      </w:pPr>
+      <w:rPr>
+        <w:rFonts w:ascii="Symbol" w:hAnsi="Symbol" w:cs="Symbol" w:hint="default"/>
+        <w:rFonts w:cs="OpenSymbol"/>
+      </w:rPr>
+    </w:lvl>
+    <w:lvl w:ilvl="4">
+      <w:start w:val="1"/>
+      <w:numFmt w:val="bullet"/>
+      <w:lvlText w:val=""/>
+      <w:lvlJc w:val="left"/>
+      <w:pPr>
+        <w:tabs>
+          <w:tab w:val="num" w:pos="2160"/>
+        </w:tabs>
+        <w:ind w:left="2160" w:hanging="360"/>
+      </w:pPr>
+      <w:rPr>
+        <w:rFonts w:ascii="Symbol" w:hAnsi="Symbol" w:cs="Symbol" w:hint="default"/>
+        <w:rFonts w:cs="OpenSymbol"/>
+      </w:rPr>
+    </w:lvl>
+    <w:lvl w:ilvl="5">
+      <w:start w:val="1"/>
+      <w:numFmt w:val="bullet"/>
+      <w:lvlText w:val=""/>
+      <w:lvlJc w:val="left"/>
+      <w:pPr>
+        <w:tabs>
+          <w:tab w:val="num" w:pos="2520"/>
+        </w:tabs>
+        <w:ind w:left="2520" w:hanging="360"/>
+      </w:pPr>
+      <w:rPr>
+        <w:rFonts w:ascii="Symbol" w:hAnsi="Symbol" w:cs="Symbol" w:hint="default"/>
+        <w:rFonts w:cs="OpenSymbol"/>
+      </w:rPr>
+    </w:lvl>
+    <w:lvl w:ilvl="6">
+      <w:start w:val="1"/>
+      <w:numFmt w:val="bullet"/>
+      <w:lvlText w:val=""/>
+      <w:lvlJc w:val="left"/>
+      <w:pPr>
+        <w:tabs>
+          <w:tab w:val="num" w:pos="2880"/>
+        </w:tabs>
+        <w:ind w:left="2880" w:hanging="360"/>
+      </w:pPr>
+      <w:rPr>
+        <w:rFonts w:ascii="Symbol" w:hAnsi="Symbol" w:cs="Symbol" w:hint="default"/>
+        <w:rFonts w:cs="OpenSymbol"/>
+      </w:rPr>
+    </w:lvl>
+    <w:lvl w:ilvl="7">
+      <w:start w:val="1"/>
+      <w:numFmt w:val="bullet"/>
+      <w:lvlText w:val=""/>
+      <w:lvlJc w:val="left"/>
+      <w:pPr>
+        <w:tabs>
+          <w:tab w:val="num" w:pos="3240"/>
+        </w:tabs>
+        <w:ind w:left="3240" w:hanging="360"/>
+      </w:pPr>
+      <w:rPr>
+        <w:rFonts w:ascii="Symbol" w:hAnsi="Symbol" w:cs="Symbol" w:hint="default"/>
+        <w:rFonts w:cs="OpenSymbol"/>
+      </w:rPr>
+    </w:lvl>
+    <w:lvl w:ilvl="8">
+      <w:start w:val="1"/>
+      <w:numFmt w:val="bullet"/>
+      <w:lvlText w:val=""/>
+      <w:lvlJc w:val="left"/>
+      <w:pPr>
+        <w:tabs>
+          <w:tab w:val="num" w:pos="3600"/>
+        </w:tabs>
+        <w:ind w:left="3600" w:hanging="360"/>
+      </w:pPr>
+      <w:rPr>
+        <w:rFonts w:ascii="Symbol" w:hAnsi="Symbol" w:cs="Symbol" w:hint="default"/>
+        <w:rFonts w:cs="OpenSymbol"/>
+      </w:rPr>
+    </w:lvl>
+  </w:abstractNum>
   <w:abstractNum w:abstractNumId="13">
     <w:lvl w:ilvl="0">
       <w:start w:val="1"/>
@@ -21482,6 +21752,8 @@
       </w:pPr>
       <w:rPr>
         <w:rFonts w:ascii="Symbol" w:hAnsi="Symbol" w:cs="Symbol" w:hint="default"/>
+        <w:sz w:val="24"/>
+        <w:b w:val="false"/>
         <w:rFonts w:cs="OpenSymbol"/>
       </w:rPr>
     </w:lvl>
@@ -21622,154 +21894,6 @@
       <w:lvlJc w:val="left"/>
       <w:pPr>
         <w:tabs>
-          <w:tab w:val="num" w:pos="720"/>
-        </w:tabs>
-        <w:ind w:left="720" w:hanging="360"/>
-      </w:pPr>
-      <w:rPr>
-        <w:rFonts w:ascii="Symbol" w:hAnsi="Symbol" w:cs="Symbol" w:hint="default"/>
-        <w:sz w:val="24"/>
-        <w:b w:val="false"/>
-        <w:rFonts w:cs="OpenSymbol"/>
-      </w:rPr>
-    </w:lvl>
-    <w:lvl w:ilvl="1">
-      <w:start w:val="1"/>
-      <w:numFmt w:val="bullet"/>
-      <w:lvlText w:val=""/>
-      <w:lvlJc w:val="left"/>
-      <w:pPr>
-        <w:tabs>
-          <w:tab w:val="num" w:pos="1080"/>
-        </w:tabs>
-        <w:ind w:left="1080" w:hanging="360"/>
-      </w:pPr>
-      <w:rPr>
-        <w:rFonts w:ascii="Symbol" w:hAnsi="Symbol" w:cs="Symbol" w:hint="default"/>
-        <w:rFonts w:cs="OpenSymbol"/>
-      </w:rPr>
-    </w:lvl>
-    <w:lvl w:ilvl="2">
-      <w:start w:val="1"/>
-      <w:numFmt w:val="bullet"/>
-      <w:lvlText w:val=""/>
-      <w:lvlJc w:val="left"/>
-      <w:pPr>
-        <w:tabs>
-          <w:tab w:val="num" w:pos="1440"/>
-        </w:tabs>
-        <w:ind w:left="1440" w:hanging="360"/>
-      </w:pPr>
-      <w:rPr>
-        <w:rFonts w:ascii="Symbol" w:hAnsi="Symbol" w:cs="Symbol" w:hint="default"/>
-        <w:rFonts w:cs="OpenSymbol"/>
-      </w:rPr>
-    </w:lvl>
-    <w:lvl w:ilvl="3">
-      <w:start w:val="1"/>
-      <w:numFmt w:val="bullet"/>
-      <w:lvlText w:val=""/>
-      <w:lvlJc w:val="left"/>
-      <w:pPr>
-        <w:tabs>
-          <w:tab w:val="num" w:pos="1800"/>
-        </w:tabs>
-        <w:ind w:left="1800" w:hanging="360"/>
-      </w:pPr>
-      <w:rPr>
-        <w:rFonts w:ascii="Symbol" w:hAnsi="Symbol" w:cs="Symbol" w:hint="default"/>
-        <w:rFonts w:cs="OpenSymbol"/>
-      </w:rPr>
-    </w:lvl>
-    <w:lvl w:ilvl="4">
-      <w:start w:val="1"/>
-      <w:numFmt w:val="bullet"/>
-      <w:lvlText w:val=""/>
-      <w:lvlJc w:val="left"/>
-      <w:pPr>
-        <w:tabs>
-          <w:tab w:val="num" w:pos="2160"/>
-        </w:tabs>
-        <w:ind w:left="2160" w:hanging="360"/>
-      </w:pPr>
-      <w:rPr>
-        <w:rFonts w:ascii="Symbol" w:hAnsi="Symbol" w:cs="Symbol" w:hint="default"/>
-        <w:rFonts w:cs="OpenSymbol"/>
-      </w:rPr>
-    </w:lvl>
-    <w:lvl w:ilvl="5">
-      <w:start w:val="1"/>
-      <w:numFmt w:val="bullet"/>
-      <w:lvlText w:val=""/>
-      <w:lvlJc w:val="left"/>
-      <w:pPr>
-        <w:tabs>
-          <w:tab w:val="num" w:pos="2520"/>
-        </w:tabs>
-        <w:ind w:left="2520" w:hanging="360"/>
-      </w:pPr>
-      <w:rPr>
-        <w:rFonts w:ascii="Symbol" w:hAnsi="Symbol" w:cs="Symbol" w:hint="default"/>
-        <w:rFonts w:cs="OpenSymbol"/>
-      </w:rPr>
-    </w:lvl>
-    <w:lvl w:ilvl="6">
-      <w:start w:val="1"/>
-      <w:numFmt w:val="bullet"/>
-      <w:lvlText w:val=""/>
-      <w:lvlJc w:val="left"/>
-      <w:pPr>
-        <w:tabs>
-          <w:tab w:val="num" w:pos="2880"/>
-        </w:tabs>
-        <w:ind w:left="2880" w:hanging="360"/>
-      </w:pPr>
-      <w:rPr>
-        <w:rFonts w:ascii="Symbol" w:hAnsi="Symbol" w:cs="Symbol" w:hint="default"/>
-        <w:rFonts w:cs="OpenSymbol"/>
-      </w:rPr>
-    </w:lvl>
-    <w:lvl w:ilvl="7">
-      <w:start w:val="1"/>
-      <w:numFmt w:val="bullet"/>
-      <w:lvlText w:val=""/>
-      <w:lvlJc w:val="left"/>
-      <w:pPr>
-        <w:tabs>
-          <w:tab w:val="num" w:pos="3240"/>
-        </w:tabs>
-        <w:ind w:left="3240" w:hanging="360"/>
-      </w:pPr>
-      <w:rPr>
-        <w:rFonts w:ascii="Symbol" w:hAnsi="Symbol" w:cs="Symbol" w:hint="default"/>
-        <w:rFonts w:cs="OpenSymbol"/>
-      </w:rPr>
-    </w:lvl>
-    <w:lvl w:ilvl="8">
-      <w:start w:val="1"/>
-      <w:numFmt w:val="bullet"/>
-      <w:lvlText w:val=""/>
-      <w:lvlJc w:val="left"/>
-      <w:pPr>
-        <w:tabs>
-          <w:tab w:val="num" w:pos="3600"/>
-        </w:tabs>
-        <w:ind w:left="3600" w:hanging="360"/>
-      </w:pPr>
-      <w:rPr>
-        <w:rFonts w:ascii="Symbol" w:hAnsi="Symbol" w:cs="Symbol" w:hint="default"/>
-        <w:rFonts w:cs="OpenSymbol"/>
-      </w:rPr>
-    </w:lvl>
-  </w:abstractNum>
-  <w:abstractNum w:abstractNumId="16">
-    <w:lvl w:ilvl="0">
-      <w:start w:val="1"/>
-      <w:numFmt w:val="bullet"/>
-      <w:lvlText w:val=""/>
-      <w:lvlJc w:val="left"/>
-      <w:pPr>
-        <w:tabs>
           <w:tab w:val="num" w:pos="795"/>
         </w:tabs>
         <w:ind w:left="795" w:hanging="360"/>
@@ -21910,7 +22034,7 @@
       </w:rPr>
     </w:lvl>
   </w:abstractNum>
-  <w:abstractNum w:abstractNumId="17">
+  <w:abstractNum w:abstractNumId="16">
     <w:lvl w:ilvl="0">
       <w:start w:val="1"/>
       <w:numFmt w:val="bullet"/>
@@ -22058,6 +22182,152 @@
       </w:rPr>
     </w:lvl>
   </w:abstractNum>
+  <w:abstractNum w:abstractNumId="17">
+    <w:lvl w:ilvl="0">
+      <w:start w:val="1"/>
+      <w:numFmt w:val="bullet"/>
+      <w:lvlText w:val=""/>
+      <w:lvlJc w:val="left"/>
+      <w:pPr>
+        <w:tabs>
+          <w:tab w:val="num" w:pos="720"/>
+        </w:tabs>
+        <w:ind w:left="720" w:hanging="360"/>
+      </w:pPr>
+      <w:rPr>
+        <w:rFonts w:ascii="Symbol" w:hAnsi="Symbol" w:cs="Symbol" w:hint="default"/>
+        <w:rFonts w:cs="OpenSymbol"/>
+      </w:rPr>
+    </w:lvl>
+    <w:lvl w:ilvl="1">
+      <w:start w:val="1"/>
+      <w:numFmt w:val="bullet"/>
+      <w:lvlText w:val="◦"/>
+      <w:lvlJc w:val="left"/>
+      <w:pPr>
+        <w:tabs>
+          <w:tab w:val="num" w:pos="1080"/>
+        </w:tabs>
+        <w:ind w:left="1080" w:hanging="360"/>
+      </w:pPr>
+      <w:rPr>
+        <w:rFonts w:ascii="OpenSymbol" w:hAnsi="OpenSymbol" w:cs="OpenSymbol" w:hint="default"/>
+        <w:rFonts w:cs="OpenSymbol"/>
+      </w:rPr>
+    </w:lvl>
+    <w:lvl w:ilvl="2">
+      <w:start w:val="1"/>
+      <w:numFmt w:val="bullet"/>
+      <w:lvlText w:val="▪"/>
+      <w:lvlJc w:val="left"/>
+      <w:pPr>
+        <w:tabs>
+          <w:tab w:val="num" w:pos="1440"/>
+        </w:tabs>
+        <w:ind w:left="1440" w:hanging="360"/>
+      </w:pPr>
+      <w:rPr>
+        <w:rFonts w:ascii="OpenSymbol" w:hAnsi="OpenSymbol" w:cs="OpenSymbol" w:hint="default"/>
+        <w:rFonts w:cs="OpenSymbol"/>
+      </w:rPr>
+    </w:lvl>
+    <w:lvl w:ilvl="3">
+      <w:start w:val="1"/>
+      <w:numFmt w:val="bullet"/>
+      <w:lvlText w:val=""/>
+      <w:lvlJc w:val="left"/>
+      <w:pPr>
+        <w:tabs>
+          <w:tab w:val="num" w:pos="1800"/>
+        </w:tabs>
+        <w:ind w:left="1800" w:hanging="360"/>
+      </w:pPr>
+      <w:rPr>
+        <w:rFonts w:ascii="Symbol" w:hAnsi="Symbol" w:cs="Symbol" w:hint="default"/>
+        <w:rFonts w:cs="OpenSymbol"/>
+      </w:rPr>
+    </w:lvl>
+    <w:lvl w:ilvl="4">
+      <w:start w:val="1"/>
+      <w:numFmt w:val="bullet"/>
+      <w:lvlText w:val="◦"/>
+      <w:lvlJc w:val="left"/>
+      <w:pPr>
+        <w:tabs>
+          <w:tab w:val="num" w:pos="2160"/>
+        </w:tabs>
+        <w:ind w:left="2160" w:hanging="360"/>
+      </w:pPr>
+      <w:rPr>
+        <w:rFonts w:ascii="OpenSymbol" w:hAnsi="OpenSymbol" w:cs="OpenSymbol" w:hint="default"/>
+        <w:rFonts w:cs="OpenSymbol"/>
+      </w:rPr>
+    </w:lvl>
+    <w:lvl w:ilvl="5">
+      <w:start w:val="1"/>
+      <w:numFmt w:val="bullet"/>
+      <w:lvlText w:val="▪"/>
+      <w:lvlJc w:val="left"/>
+      <w:pPr>
+        <w:tabs>
+          <w:tab w:val="num" w:pos="2520"/>
+        </w:tabs>
+        <w:ind w:left="2520" w:hanging="360"/>
+      </w:pPr>
+      <w:rPr>
+        <w:rFonts w:ascii="OpenSymbol" w:hAnsi="OpenSymbol" w:cs="OpenSymbol" w:hint="default"/>
+        <w:rFonts w:cs="OpenSymbol"/>
+      </w:rPr>
+    </w:lvl>
+    <w:lvl w:ilvl="6">
+      <w:start w:val="1"/>
+      <w:numFmt w:val="bullet"/>
+      <w:lvlText w:val=""/>
+      <w:lvlJc w:val="left"/>
+      <w:pPr>
+        <w:tabs>
+          <w:tab w:val="num" w:pos="2880"/>
+        </w:tabs>
+        <w:ind w:left="2880" w:hanging="360"/>
+      </w:pPr>
+      <w:rPr>
+        <w:rFonts w:ascii="Symbol" w:hAnsi="Symbol" w:cs="Symbol" w:hint="default"/>
+        <w:rFonts w:cs="OpenSymbol"/>
+      </w:rPr>
+    </w:lvl>
+    <w:lvl w:ilvl="7">
+      <w:start w:val="1"/>
+      <w:numFmt w:val="bullet"/>
+      <w:lvlText w:val="◦"/>
+      <w:lvlJc w:val="left"/>
+      <w:pPr>
+        <w:tabs>
+          <w:tab w:val="num" w:pos="3240"/>
+        </w:tabs>
+        <w:ind w:left="3240" w:hanging="360"/>
+      </w:pPr>
+      <w:rPr>
+        <w:rFonts w:ascii="OpenSymbol" w:hAnsi="OpenSymbol" w:cs="OpenSymbol" w:hint="default"/>
+        <w:rFonts w:cs="OpenSymbol"/>
+      </w:rPr>
+    </w:lvl>
+    <w:lvl w:ilvl="8">
+      <w:start w:val="1"/>
+      <w:numFmt w:val="bullet"/>
+      <w:lvlText w:val="▪"/>
+      <w:lvlJc w:val="left"/>
+      <w:pPr>
+        <w:tabs>
+          <w:tab w:val="num" w:pos="3600"/>
+        </w:tabs>
+        <w:ind w:left="3600" w:hanging="360"/>
+      </w:pPr>
+      <w:rPr>
+        <w:rFonts w:ascii="OpenSymbol" w:hAnsi="OpenSymbol" w:cs="OpenSymbol" w:hint="default"/>
+        <w:rFonts w:cs="OpenSymbol"/>
+      </w:rPr>
+    </w:lvl>
+  </w:abstractNum>
   <w:abstractNum w:abstractNumId="18">
     <w:lvl w:ilvl="0">
       <w:start w:val="1"/>
@@ -22499,147 +22769,93 @@
   <w:abstractNum w:abstractNumId="21">
     <w:lvl w:ilvl="0">
       <w:start w:val="1"/>
-      <w:numFmt w:val="bullet"/>
-      <w:lvlText w:val=""/>
+      <w:numFmt w:val="none"/>
+      <w:suff w:val="nothing"/>
+      <w:lvlText w:val=""/>
       <w:lvlJc w:val="left"/>
       <w:pPr>
-        <w:tabs>
-          <w:tab w:val="num" w:pos="720"/>
-        </w:tabs>
-        <w:ind w:left="720" w:hanging="360"/>
-      </w:pPr>
-      <w:rPr>
-        <w:rFonts w:ascii="Symbol" w:hAnsi="Symbol" w:cs="Symbol" w:hint="default"/>
-        <w:rFonts w:cs="OpenSymbol"/>
-      </w:rPr>
+        <w:ind w:left="0" w:hanging="0"/>
+      </w:pPr>
     </w:lvl>
     <w:lvl w:ilvl="1">
       <w:start w:val="1"/>
-      <w:numFmt w:val="bullet"/>
-      <w:lvlText w:val="◦"/>
+      <w:numFmt w:val="none"/>
+      <w:suff w:val="nothing"/>
+      <w:lvlText w:val=""/>
       <w:lvlJc w:val="left"/>
       <w:pPr>
-        <w:tabs>
-          <w:tab w:val="num" w:pos="1080"/>
-        </w:tabs>
-        <w:ind w:left="1080" w:hanging="360"/>
-      </w:pPr>
-      <w:rPr>
-        <w:rFonts w:ascii="OpenSymbol" w:hAnsi="OpenSymbol" w:cs="OpenSymbol" w:hint="default"/>
-        <w:rFonts w:cs="OpenSymbol"/>
-      </w:rPr>
+        <w:ind w:left="0" w:hanging="0"/>
+      </w:pPr>
     </w:lvl>
     <w:lvl w:ilvl="2">
       <w:start w:val="1"/>
-      <w:numFmt w:val="bullet"/>
-      <w:lvlText w:val="▪"/>
+      <w:numFmt w:val="none"/>
+      <w:suff w:val="nothing"/>
+      <w:lvlText w:val=""/>
       <w:lvlJc w:val="left"/>
       <w:pPr>
-        <w:tabs>
-          <w:tab w:val="num" w:pos="1440"/>
-        </w:tabs>
-        <w:ind w:left="1440" w:hanging="360"/>
-      </w:pPr>
-      <w:rPr>
-        <w:rFonts w:ascii="OpenSymbol" w:hAnsi="OpenSymbol" w:cs="OpenSymbol" w:hint="default"/>
-        <w:rFonts w:cs="OpenSymbol"/>
-      </w:rPr>
+        <w:ind w:left="0" w:hanging="0"/>
+      </w:pPr>
     </w:lvl>
     <w:lvl w:ilvl="3">
       <w:start w:val="1"/>
-      <w:numFmt w:val="bullet"/>
-      <w:lvlText w:val=""/>
+      <w:numFmt w:val="none"/>
+      <w:suff w:val="nothing"/>
+      <w:lvlText w:val=""/>
       <w:lvlJc w:val="left"/>
       <w:pPr>
-        <w:tabs>
-          <w:tab w:val="num" w:pos="1800"/>
-        </w:tabs>
-        <w:ind w:left="1800" w:hanging="360"/>
-      </w:pPr>
-      <w:rPr>
-        <w:rFonts w:ascii="Symbol" w:hAnsi="Symbol" w:cs="Symbol" w:hint="default"/>
-        <w:rFonts w:cs="OpenSymbol"/>
-      </w:rPr>
+        <w:ind w:left="0" w:hanging="0"/>
+      </w:pPr>
     </w:lvl>
     <w:lvl w:ilvl="4">
       <w:start w:val="1"/>
-      <w:numFmt w:val="bullet"/>
-      <w:lvlText w:val="◦"/>
+      <w:numFmt w:val="none"/>
+      <w:suff w:val="nothing"/>
+      <w:lvlText w:val=""/>
       <w:lvlJc w:val="left"/>
       <w:pPr>
-        <w:tabs>
-          <w:tab w:val="num" w:pos="2160"/>
-        </w:tabs>
-        <w:ind w:left="2160" w:hanging="360"/>
-      </w:pPr>
-      <w:rPr>
-        <w:rFonts w:ascii="OpenSymbol" w:hAnsi="OpenSymbol" w:cs="OpenSymbol" w:hint="default"/>
-        <w:rFonts w:cs="OpenSymbol"/>
-      </w:rPr>
+        <w:ind w:left="0" w:hanging="0"/>
+      </w:pPr>
     </w:lvl>
     <w:lvl w:ilvl="5">
       <w:start w:val="1"/>
-      <w:numFmt w:val="bullet"/>
-      <w:lvlText w:val="▪"/>
+      <w:numFmt w:val="none"/>
+      <w:suff w:val="nothing"/>
+      <w:lvlText w:val=""/>
       <w:lvlJc w:val="left"/>
       <w:pPr>
-        <w:tabs>
-          <w:tab w:val="num" w:pos="2520"/>
-        </w:tabs>
-        <w:ind w:left="2520" w:hanging="360"/>
-      </w:pPr>
-      <w:rPr>
-        <w:rFonts w:ascii="OpenSymbol" w:hAnsi="OpenSymbol" w:cs="OpenSymbol" w:hint="default"/>
-        <w:rFonts w:cs="OpenSymbol"/>
-      </w:rPr>
+        <w:ind w:left="0" w:hanging="0"/>
+      </w:pPr>
     </w:lvl>
     <w:lvl w:ilvl="6">
       <w:start w:val="1"/>
-      <w:numFmt w:val="bullet"/>
-      <w:lvlText w:val=""/>
+      <w:numFmt w:val="none"/>
+      <w:suff w:val="nothing"/>
+      <w:lvlText w:val=""/>
       <w:lvlJc w:val="left"/>
       <w:pPr>
-        <w:tabs>
-          <w:tab w:val="num" w:pos="2880"/>
-        </w:tabs>
-        <w:ind w:left="2880" w:hanging="360"/>
-      </w:pPr>
-      <w:rPr>
-        <w:rFonts w:ascii="Symbol" w:hAnsi="Symbol" w:cs="Symbol" w:hint="default"/>
-        <w:rFonts w:cs="OpenSymbol"/>
-      </w:rPr>
+        <w:ind w:left="0" w:hanging="0"/>
+      </w:pPr>
     </w:lvl>
     <w:lvl w:ilvl="7">
       <w:start w:val="1"/>
-      <w:numFmt w:val="bullet"/>
-      <w:lvlText w:val="◦"/>
+      <w:numFmt w:val="none"/>
+      <w:suff w:val="nothing"/>
+      <w:lvlText w:val=""/>
       <w:lvlJc w:val="left"/>
       <w:pPr>
-        <w:tabs>
-          <w:tab w:val="num" w:pos="3240"/>
-        </w:tabs>
-        <w:ind w:left="3240" w:hanging="360"/>
-      </w:pPr>
-      <w:rPr>
-        <w:rFonts w:ascii="OpenSymbol" w:hAnsi="OpenSymbol" w:cs="OpenSymbol" w:hint="default"/>
-        <w:rFonts w:cs="OpenSymbol"/>
-      </w:rPr>
+        <w:ind w:left="0" w:hanging="0"/>
+      </w:pPr>
     </w:lvl>
     <w:lvl w:ilvl="8">
       <w:start w:val="1"/>
-      <w:numFmt w:val="bullet"/>
-      <w:lvlText w:val="▪"/>
+      <w:numFmt w:val="none"/>
+      <w:suff w:val="nothing"/>
+      <w:lvlText w:val=""/>
       <w:lvlJc w:val="left"/>
       <w:pPr>
-        <w:tabs>
-          <w:tab w:val="num" w:pos="3600"/>
-        </w:tabs>
-        <w:ind w:left="3600" w:hanging="360"/>
-      </w:pPr>
-      <w:rPr>
-        <w:rFonts w:ascii="OpenSymbol" w:hAnsi="OpenSymbol" w:cs="OpenSymbol" w:hint="default"/>
-        <w:rFonts w:cs="OpenSymbol"/>
-      </w:rPr>
+        <w:ind w:left="0" w:hanging="0"/>
+      </w:pPr>
     </w:lvl>
   </w:abstractNum>
   <w:num w:numId="1">
@@ -22728,7 +22944,7 @@
     <w:qFormat/>
     <w:pPr>
       <w:widowControl/>
-      <w:overflowPunct w:val="false"/>
+      <w:overflowPunct w:val="true"/>
       <w:bidi w:val="0"/>
       <w:spacing w:lineRule="auto" w:line="276" w:before="0" w:after="200"/>
       <w:jc w:val="left"/>
@@ -47319,6 +47535,1306 @@
   </w:style>
   <w:style w:type="character" w:styleId="ListLabel3451">
     <w:name w:val="ListLabel 3451"/>
+    <w:qFormat/>
+    <w:rPr>
+      <w:rFonts w:ascii="Tahoma" w:hAnsi="Tahoma"/>
+      <w:b w:val="false"/>
+      <w:bCs w:val="false"/>
+      <w:color w:val="000000"/>
+      <w:sz w:val="24"/>
+      <w:szCs w:val="24"/>
+    </w:rPr>
+  </w:style>
+  <w:style w:type="character" w:styleId="ListLabel3452">
+    <w:name w:val="ListLabel 3452"/>
+    <w:qFormat/>
+    <w:rPr>
+      <w:rFonts w:cs="Symbol"/>
+      <w:b w:val="false"/>
+      <w:sz w:val="24"/>
+    </w:rPr>
+  </w:style>
+  <w:style w:type="character" w:styleId="ListLabel3453">
+    <w:name w:val="ListLabel 3453"/>
+    <w:qFormat/>
+    <w:rPr>
+      <w:rFonts w:cs="Symbol"/>
+    </w:rPr>
+  </w:style>
+  <w:style w:type="character" w:styleId="ListLabel3454">
+    <w:name w:val="ListLabel 3454"/>
+    <w:qFormat/>
+    <w:rPr>
+      <w:rFonts w:cs="Symbol"/>
+    </w:rPr>
+  </w:style>
+  <w:style w:type="character" w:styleId="ListLabel3455">
+    <w:name w:val="ListLabel 3455"/>
+    <w:qFormat/>
+    <w:rPr>
+      <w:rFonts w:cs="Symbol"/>
+    </w:rPr>
+  </w:style>
+  <w:style w:type="character" w:styleId="ListLabel3456">
+    <w:name w:val="ListLabel 3456"/>
+    <w:qFormat/>
+    <w:rPr>
+      <w:rFonts w:cs="Symbol"/>
+    </w:rPr>
+  </w:style>
+  <w:style w:type="character" w:styleId="ListLabel3457">
+    <w:name w:val="ListLabel 3457"/>
+    <w:qFormat/>
+    <w:rPr>
+      <w:rFonts w:cs="Symbol"/>
+    </w:rPr>
+  </w:style>
+  <w:style w:type="character" w:styleId="ListLabel3458">
+    <w:name w:val="ListLabel 3458"/>
+    <w:qFormat/>
+    <w:rPr>
+      <w:rFonts w:cs="Symbol"/>
+    </w:rPr>
+  </w:style>
+  <w:style w:type="character" w:styleId="ListLabel3459">
+    <w:name w:val="ListLabel 3459"/>
+    <w:qFormat/>
+    <w:rPr>
+      <w:rFonts w:cs="Symbol"/>
+    </w:rPr>
+  </w:style>
+  <w:style w:type="character" w:styleId="ListLabel3460">
+    <w:name w:val="ListLabel 3460"/>
+    <w:qFormat/>
+    <w:rPr>
+      <w:rFonts w:cs="Symbol"/>
+    </w:rPr>
+  </w:style>
+  <w:style w:type="character" w:styleId="ListLabel3461">
+    <w:name w:val="ListLabel 3461"/>
+    <w:qFormat/>
+    <w:rPr>
+      <w:rFonts w:cs="Symbol"/>
+      <w:b/>
+      <w:sz w:val="24"/>
+    </w:rPr>
+  </w:style>
+  <w:style w:type="character" w:styleId="ListLabel3462">
+    <w:name w:val="ListLabel 3462"/>
+    <w:qFormat/>
+    <w:rPr>
+      <w:rFonts w:cs="Symbol"/>
+    </w:rPr>
+  </w:style>
+  <w:style w:type="character" w:styleId="ListLabel3463">
+    <w:name w:val="ListLabel 3463"/>
+    <w:qFormat/>
+    <w:rPr>
+      <w:rFonts w:cs="Symbol"/>
+    </w:rPr>
+  </w:style>
+  <w:style w:type="character" w:styleId="ListLabel3464">
+    <w:name w:val="ListLabel 3464"/>
+    <w:qFormat/>
+    <w:rPr>
+      <w:rFonts w:cs="Symbol"/>
+    </w:rPr>
+  </w:style>
+  <w:style w:type="character" w:styleId="ListLabel3465">
+    <w:name w:val="ListLabel 3465"/>
+    <w:qFormat/>
+    <w:rPr>
+      <w:rFonts w:cs="Symbol"/>
+    </w:rPr>
+  </w:style>
+  <w:style w:type="character" w:styleId="ListLabel3466">
+    <w:name w:val="ListLabel 3466"/>
+    <w:qFormat/>
+    <w:rPr>
+      <w:rFonts w:cs="Symbol"/>
+    </w:rPr>
+  </w:style>
+  <w:style w:type="character" w:styleId="ListLabel3467">
+    <w:name w:val="ListLabel 3467"/>
+    <w:qFormat/>
+    <w:rPr>
+      <w:rFonts w:cs="Symbol"/>
+    </w:rPr>
+  </w:style>
+  <w:style w:type="character" w:styleId="ListLabel3468">
+    <w:name w:val="ListLabel 3468"/>
+    <w:qFormat/>
+    <w:rPr>
+      <w:rFonts w:cs="Symbol"/>
+    </w:rPr>
+  </w:style>
+  <w:style w:type="character" w:styleId="ListLabel3469">
+    <w:name w:val="ListLabel 3469"/>
+    <w:qFormat/>
+    <w:rPr>
+      <w:rFonts w:cs="Symbol"/>
+    </w:rPr>
+  </w:style>
+  <w:style w:type="character" w:styleId="ListLabel3470">
+    <w:name w:val="ListLabel 3470"/>
+    <w:qFormat/>
+    <w:rPr>
+      <w:rFonts w:cs="OpenSymbol"/>
+      <w:b w:val="false"/>
+      <w:sz w:val="24"/>
+    </w:rPr>
+  </w:style>
+  <w:style w:type="character" w:styleId="ListLabel3471">
+    <w:name w:val="ListLabel 3471"/>
+    <w:qFormat/>
+    <w:rPr>
+      <w:rFonts w:cs="OpenSymbol"/>
+    </w:rPr>
+  </w:style>
+  <w:style w:type="character" w:styleId="ListLabel3472">
+    <w:name w:val="ListLabel 3472"/>
+    <w:qFormat/>
+    <w:rPr>
+      <w:rFonts w:cs="OpenSymbol"/>
+    </w:rPr>
+  </w:style>
+  <w:style w:type="character" w:styleId="ListLabel3473">
+    <w:name w:val="ListLabel 3473"/>
+    <w:qFormat/>
+    <w:rPr>
+      <w:rFonts w:cs="OpenSymbol"/>
+    </w:rPr>
+  </w:style>
+  <w:style w:type="character" w:styleId="ListLabel3474">
+    <w:name w:val="ListLabel 3474"/>
+    <w:qFormat/>
+    <w:rPr>
+      <w:rFonts w:cs="OpenSymbol"/>
+    </w:rPr>
+  </w:style>
+  <w:style w:type="character" w:styleId="ListLabel3475">
+    <w:name w:val="ListLabel 3475"/>
+    <w:qFormat/>
+    <w:rPr>
+      <w:rFonts w:cs="OpenSymbol"/>
+    </w:rPr>
+  </w:style>
+  <w:style w:type="character" w:styleId="ListLabel3476">
+    <w:name w:val="ListLabel 3476"/>
+    <w:qFormat/>
+    <w:rPr>
+      <w:rFonts w:cs="OpenSymbol"/>
+    </w:rPr>
+  </w:style>
+  <w:style w:type="character" w:styleId="ListLabel3477">
+    <w:name w:val="ListLabel 3477"/>
+    <w:qFormat/>
+    <w:rPr>
+      <w:rFonts w:cs="OpenSymbol"/>
+    </w:rPr>
+  </w:style>
+  <w:style w:type="character" w:styleId="ListLabel3478">
+    <w:name w:val="ListLabel 3478"/>
+    <w:qFormat/>
+    <w:rPr>
+      <w:rFonts w:cs="OpenSymbol"/>
+    </w:rPr>
+  </w:style>
+  <w:style w:type="character" w:styleId="ListLabel3479">
+    <w:name w:val="ListLabel 3479"/>
+    <w:qFormat/>
+    <w:rPr>
+      <w:rFonts w:cs="OpenSymbol"/>
+      <w:b w:val="false"/>
+      <w:sz w:val="24"/>
+    </w:rPr>
+  </w:style>
+  <w:style w:type="character" w:styleId="ListLabel3480">
+    <w:name w:val="ListLabel 3480"/>
+    <w:qFormat/>
+    <w:rPr>
+      <w:rFonts w:cs="OpenSymbol"/>
+    </w:rPr>
+  </w:style>
+  <w:style w:type="character" w:styleId="ListLabel3481">
+    <w:name w:val="ListLabel 3481"/>
+    <w:qFormat/>
+    <w:rPr>
+      <w:rFonts w:cs="OpenSymbol"/>
+    </w:rPr>
+  </w:style>
+  <w:style w:type="character" w:styleId="ListLabel3482">
+    <w:name w:val="ListLabel 3482"/>
+    <w:qFormat/>
+    <w:rPr>
+      <w:rFonts w:cs="OpenSymbol"/>
+    </w:rPr>
+  </w:style>
+  <w:style w:type="character" w:styleId="ListLabel3483">
+    <w:name w:val="ListLabel 3483"/>
+    <w:qFormat/>
+    <w:rPr>
+      <w:rFonts w:cs="OpenSymbol"/>
+    </w:rPr>
+  </w:style>
+  <w:style w:type="character" w:styleId="ListLabel3484">
+    <w:name w:val="ListLabel 3484"/>
+    <w:qFormat/>
+    <w:rPr>
+      <w:rFonts w:cs="OpenSymbol"/>
+    </w:rPr>
+  </w:style>
+  <w:style w:type="character" w:styleId="ListLabel3485">
+    <w:name w:val="ListLabel 3485"/>
+    <w:qFormat/>
+    <w:rPr>
+      <w:rFonts w:cs="OpenSymbol"/>
+    </w:rPr>
+  </w:style>
+  <w:style w:type="character" w:styleId="ListLabel3486">
+    <w:name w:val="ListLabel 3486"/>
+    <w:qFormat/>
+    <w:rPr>
+      <w:rFonts w:cs="OpenSymbol"/>
+    </w:rPr>
+  </w:style>
+  <w:style w:type="character" w:styleId="ListLabel3487">
+    <w:name w:val="ListLabel 3487"/>
+    <w:qFormat/>
+    <w:rPr>
+      <w:rFonts w:cs="OpenSymbol"/>
+    </w:rPr>
+  </w:style>
+  <w:style w:type="character" w:styleId="ListLabel3488">
+    <w:name w:val="ListLabel 3488"/>
+    <w:qFormat/>
+    <w:rPr>
+      <w:rFonts w:cs="OpenSymbol"/>
+      <w:b w:val="false"/>
+      <w:sz w:val="24"/>
+    </w:rPr>
+  </w:style>
+  <w:style w:type="character" w:styleId="ListLabel3489">
+    <w:name w:val="ListLabel 3489"/>
+    <w:qFormat/>
+    <w:rPr>
+      <w:rFonts w:cs="OpenSymbol"/>
+    </w:rPr>
+  </w:style>
+  <w:style w:type="character" w:styleId="ListLabel3490">
+    <w:name w:val="ListLabel 3490"/>
+    <w:qFormat/>
+    <w:rPr>
+      <w:rFonts w:cs="OpenSymbol"/>
+    </w:rPr>
+  </w:style>
+  <w:style w:type="character" w:styleId="ListLabel3491">
+    <w:name w:val="ListLabel 3491"/>
+    <w:qFormat/>
+    <w:rPr>
+      <w:rFonts w:cs="OpenSymbol"/>
+    </w:rPr>
+  </w:style>
+  <w:style w:type="character" w:styleId="ListLabel3492">
+    <w:name w:val="ListLabel 3492"/>
+    <w:qFormat/>
+    <w:rPr>
+      <w:rFonts w:cs="OpenSymbol"/>
+    </w:rPr>
+  </w:style>
+  <w:style w:type="character" w:styleId="ListLabel3493">
+    <w:name w:val="ListLabel 3493"/>
+    <w:qFormat/>
+    <w:rPr>
+      <w:rFonts w:cs="OpenSymbol"/>
+    </w:rPr>
+  </w:style>
+  <w:style w:type="character" w:styleId="ListLabel3494">
+    <w:name w:val="ListLabel 3494"/>
+    <w:qFormat/>
+    <w:rPr>
+      <w:rFonts w:cs="OpenSymbol"/>
+    </w:rPr>
+  </w:style>
+  <w:style w:type="character" w:styleId="ListLabel3495">
+    <w:name w:val="ListLabel 3495"/>
+    <w:qFormat/>
+    <w:rPr>
+      <w:rFonts w:cs="OpenSymbol"/>
+    </w:rPr>
+  </w:style>
+  <w:style w:type="character" w:styleId="ListLabel3496">
+    <w:name w:val="ListLabel 3496"/>
+    <w:qFormat/>
+    <w:rPr>
+      <w:rFonts w:cs="OpenSymbol"/>
+    </w:rPr>
+  </w:style>
+  <w:style w:type="character" w:styleId="ListLabel3497">
+    <w:name w:val="ListLabel 3497"/>
+    <w:qFormat/>
+    <w:rPr>
+      <w:rFonts w:cs="Symbol"/>
+      <w:b w:val="false"/>
+      <w:sz w:val="24"/>
+    </w:rPr>
+  </w:style>
+  <w:style w:type="character" w:styleId="ListLabel3498">
+    <w:name w:val="ListLabel 3498"/>
+    <w:qFormat/>
+    <w:rPr>
+      <w:rFonts w:cs="Symbol"/>
+    </w:rPr>
+  </w:style>
+  <w:style w:type="character" w:styleId="ListLabel3499">
+    <w:name w:val="ListLabel 3499"/>
+    <w:qFormat/>
+    <w:rPr>
+      <w:rFonts w:cs="Symbol"/>
+    </w:rPr>
+  </w:style>
+  <w:style w:type="character" w:styleId="ListLabel3500">
+    <w:name w:val="ListLabel 3500"/>
+    <w:qFormat/>
+    <w:rPr>
+      <w:rFonts w:cs="Symbol"/>
+    </w:rPr>
+  </w:style>
+  <w:style w:type="character" w:styleId="ListLabel3501">
+    <w:name w:val="ListLabel 3501"/>
+    <w:qFormat/>
+    <w:rPr>
+      <w:rFonts w:cs="Symbol"/>
+    </w:rPr>
+  </w:style>
+  <w:style w:type="character" w:styleId="ListLabel3502">
+    <w:name w:val="ListLabel 3502"/>
+    <w:qFormat/>
+    <w:rPr>
+      <w:rFonts w:cs="Symbol"/>
+    </w:rPr>
+  </w:style>
+  <w:style w:type="character" w:styleId="ListLabel3503">
+    <w:name w:val="ListLabel 3503"/>
+    <w:qFormat/>
+    <w:rPr>
+      <w:rFonts w:cs="Symbol"/>
+    </w:rPr>
+  </w:style>
+  <w:style w:type="character" w:styleId="ListLabel3504">
+    <w:name w:val="ListLabel 3504"/>
+    <w:qFormat/>
+    <w:rPr>
+      <w:rFonts w:cs="Symbol"/>
+    </w:rPr>
+  </w:style>
+  <w:style w:type="character" w:styleId="ListLabel3505">
+    <w:name w:val="ListLabel 3505"/>
+    <w:qFormat/>
+    <w:rPr>
+      <w:rFonts w:cs="Symbol"/>
+    </w:rPr>
+  </w:style>
+  <w:style w:type="character" w:styleId="ListLabel3506">
+    <w:name w:val="ListLabel 3506"/>
+    <w:qFormat/>
+    <w:rPr>
+      <w:rFonts w:cs="OpenSymbol"/>
+      <w:b w:val="false"/>
+      <w:sz w:val="24"/>
+    </w:rPr>
+  </w:style>
+  <w:style w:type="character" w:styleId="ListLabel3507">
+    <w:name w:val="ListLabel 3507"/>
+    <w:qFormat/>
+    <w:rPr>
+      <w:rFonts w:cs="OpenSymbol"/>
+    </w:rPr>
+  </w:style>
+  <w:style w:type="character" w:styleId="ListLabel3508">
+    <w:name w:val="ListLabel 3508"/>
+    <w:qFormat/>
+    <w:rPr>
+      <w:rFonts w:cs="OpenSymbol"/>
+    </w:rPr>
+  </w:style>
+  <w:style w:type="character" w:styleId="ListLabel3509">
+    <w:name w:val="ListLabel 3509"/>
+    <w:qFormat/>
+    <w:rPr>
+      <w:rFonts w:cs="OpenSymbol"/>
+    </w:rPr>
+  </w:style>
+  <w:style w:type="character" w:styleId="ListLabel3510">
+    <w:name w:val="ListLabel 3510"/>
+    <w:qFormat/>
+    <w:rPr>
+      <w:rFonts w:cs="OpenSymbol"/>
+    </w:rPr>
+  </w:style>
+  <w:style w:type="character" w:styleId="ListLabel3511">
+    <w:name w:val="ListLabel 3511"/>
+    <w:qFormat/>
+    <w:rPr>
+      <w:rFonts w:cs="OpenSymbol"/>
+    </w:rPr>
+  </w:style>
+  <w:style w:type="character" w:styleId="ListLabel3512">
+    <w:name w:val="ListLabel 3512"/>
+    <w:qFormat/>
+    <w:rPr>
+      <w:rFonts w:cs="OpenSymbol"/>
+    </w:rPr>
+  </w:style>
+  <w:style w:type="character" w:styleId="ListLabel3513">
+    <w:name w:val="ListLabel 3513"/>
+    <w:qFormat/>
+    <w:rPr>
+      <w:rFonts w:cs="OpenSymbol"/>
+    </w:rPr>
+  </w:style>
+  <w:style w:type="character" w:styleId="ListLabel3514">
+    <w:name w:val="ListLabel 3514"/>
+    <w:qFormat/>
+    <w:rPr>
+      <w:rFonts w:cs="OpenSymbol"/>
+    </w:rPr>
+  </w:style>
+  <w:style w:type="character" w:styleId="ListLabel3515">
+    <w:name w:val="ListLabel 3515"/>
+    <w:qFormat/>
+    <w:rPr>
+      <w:rFonts w:cs="OpenSymbol"/>
+      <w:b w:val="false"/>
+      <w:sz w:val="24"/>
+    </w:rPr>
+  </w:style>
+  <w:style w:type="character" w:styleId="ListLabel3516">
+    <w:name w:val="ListLabel 3516"/>
+    <w:qFormat/>
+    <w:rPr>
+      <w:rFonts w:cs="OpenSymbol"/>
+    </w:rPr>
+  </w:style>
+  <w:style w:type="character" w:styleId="ListLabel3517">
+    <w:name w:val="ListLabel 3517"/>
+    <w:qFormat/>
+    <w:rPr>
+      <w:rFonts w:cs="OpenSymbol"/>
+    </w:rPr>
+  </w:style>
+  <w:style w:type="character" w:styleId="ListLabel3518">
+    <w:name w:val="ListLabel 3518"/>
+    <w:qFormat/>
+    <w:rPr>
+      <w:rFonts w:cs="OpenSymbol"/>
+    </w:rPr>
+  </w:style>
+  <w:style w:type="character" w:styleId="ListLabel3519">
+    <w:name w:val="ListLabel 3519"/>
+    <w:qFormat/>
+    <w:rPr>
+      <w:rFonts w:cs="OpenSymbol"/>
+    </w:rPr>
+  </w:style>
+  <w:style w:type="character" w:styleId="ListLabel3520">
+    <w:name w:val="ListLabel 3520"/>
+    <w:qFormat/>
+    <w:rPr>
+      <w:rFonts w:cs="OpenSymbol"/>
+    </w:rPr>
+  </w:style>
+  <w:style w:type="character" w:styleId="ListLabel3521">
+    <w:name w:val="ListLabel 3521"/>
+    <w:qFormat/>
+    <w:rPr>
+      <w:rFonts w:cs="OpenSymbol"/>
+    </w:rPr>
+  </w:style>
+  <w:style w:type="character" w:styleId="ListLabel3522">
+    <w:name w:val="ListLabel 3522"/>
+    <w:qFormat/>
+    <w:rPr>
+      <w:rFonts w:cs="OpenSymbol"/>
+    </w:rPr>
+  </w:style>
+  <w:style w:type="character" w:styleId="ListLabel3523">
+    <w:name w:val="ListLabel 3523"/>
+    <w:qFormat/>
+    <w:rPr>
+      <w:rFonts w:cs="OpenSymbol"/>
+    </w:rPr>
+  </w:style>
+  <w:style w:type="character" w:styleId="ListLabel3524">
+    <w:name w:val="ListLabel 3524"/>
+    <w:qFormat/>
+    <w:rPr>
+      <w:rFonts w:cs="OpenSymbol"/>
+      <w:b w:val="false"/>
+      <w:sz w:val="24"/>
+    </w:rPr>
+  </w:style>
+  <w:style w:type="character" w:styleId="ListLabel3525">
+    <w:name w:val="ListLabel 3525"/>
+    <w:qFormat/>
+    <w:rPr>
+      <w:rFonts w:cs="OpenSymbol"/>
+    </w:rPr>
+  </w:style>
+  <w:style w:type="character" w:styleId="ListLabel3526">
+    <w:name w:val="ListLabel 3526"/>
+    <w:qFormat/>
+    <w:rPr>
+      <w:rFonts w:cs="OpenSymbol"/>
+    </w:rPr>
+  </w:style>
+  <w:style w:type="character" w:styleId="ListLabel3527">
+    <w:name w:val="ListLabel 3527"/>
+    <w:qFormat/>
+    <w:rPr>
+      <w:rFonts w:cs="OpenSymbol"/>
+    </w:rPr>
+  </w:style>
+  <w:style w:type="character" w:styleId="ListLabel3528">
+    <w:name w:val="ListLabel 3528"/>
+    <w:qFormat/>
+    <w:rPr>
+      <w:rFonts w:cs="OpenSymbol"/>
+    </w:rPr>
+  </w:style>
+  <w:style w:type="character" w:styleId="ListLabel3529">
+    <w:name w:val="ListLabel 3529"/>
+    <w:qFormat/>
+    <w:rPr>
+      <w:rFonts w:cs="OpenSymbol"/>
+    </w:rPr>
+  </w:style>
+  <w:style w:type="character" w:styleId="ListLabel3530">
+    <w:name w:val="ListLabel 3530"/>
+    <w:qFormat/>
+    <w:rPr>
+      <w:rFonts w:cs="OpenSymbol"/>
+    </w:rPr>
+  </w:style>
+  <w:style w:type="character" w:styleId="ListLabel3531">
+    <w:name w:val="ListLabel 3531"/>
+    <w:qFormat/>
+    <w:rPr>
+      <w:rFonts w:cs="OpenSymbol"/>
+    </w:rPr>
+  </w:style>
+  <w:style w:type="character" w:styleId="ListLabel3532">
+    <w:name w:val="ListLabel 3532"/>
+    <w:qFormat/>
+    <w:rPr>
+      <w:rFonts w:cs="OpenSymbol"/>
+    </w:rPr>
+  </w:style>
+  <w:style w:type="character" w:styleId="ListLabel3533">
+    <w:name w:val="ListLabel 3533"/>
+    <w:qFormat/>
+    <w:rPr>
+      <w:rFonts w:cs="Symbol"/>
+      <w:b w:val="false"/>
+      <w:sz w:val="24"/>
+    </w:rPr>
+  </w:style>
+  <w:style w:type="character" w:styleId="ListLabel3534">
+    <w:name w:val="ListLabel 3534"/>
+    <w:qFormat/>
+    <w:rPr>
+      <w:rFonts w:cs="Symbol"/>
+    </w:rPr>
+  </w:style>
+  <w:style w:type="character" w:styleId="ListLabel3535">
+    <w:name w:val="ListLabel 3535"/>
+    <w:qFormat/>
+    <w:rPr>
+      <w:rFonts w:cs="Symbol"/>
+    </w:rPr>
+  </w:style>
+  <w:style w:type="character" w:styleId="ListLabel3536">
+    <w:name w:val="ListLabel 3536"/>
+    <w:qFormat/>
+    <w:rPr>
+      <w:rFonts w:cs="Symbol"/>
+    </w:rPr>
+  </w:style>
+  <w:style w:type="character" w:styleId="ListLabel3537">
+    <w:name w:val="ListLabel 3537"/>
+    <w:qFormat/>
+    <w:rPr>
+      <w:rFonts w:cs="Symbol"/>
+    </w:rPr>
+  </w:style>
+  <w:style w:type="character" w:styleId="ListLabel3538">
+    <w:name w:val="ListLabel 3538"/>
+    <w:qFormat/>
+    <w:rPr>
+      <w:rFonts w:cs="Symbol"/>
+    </w:rPr>
+  </w:style>
+  <w:style w:type="character" w:styleId="ListLabel3539">
+    <w:name w:val="ListLabel 3539"/>
+    <w:qFormat/>
+    <w:rPr>
+      <w:rFonts w:cs="Symbol"/>
+    </w:rPr>
+  </w:style>
+  <w:style w:type="character" w:styleId="ListLabel3540">
+    <w:name w:val="ListLabel 3540"/>
+    <w:qFormat/>
+    <w:rPr>
+      <w:rFonts w:cs="Symbol"/>
+    </w:rPr>
+  </w:style>
+  <w:style w:type="character" w:styleId="ListLabel3541">
+    <w:name w:val="ListLabel 3541"/>
+    <w:qFormat/>
+    <w:rPr>
+      <w:rFonts w:cs="Symbol"/>
+    </w:rPr>
+  </w:style>
+  <w:style w:type="character" w:styleId="ListLabel3542">
+    <w:name w:val="ListLabel 3542"/>
+    <w:qFormat/>
+    <w:rPr>
+      <w:rFonts w:cs="Symbol"/>
+      <w:b w:val="false"/>
+      <w:sz w:val="24"/>
+    </w:rPr>
+  </w:style>
+  <w:style w:type="character" w:styleId="ListLabel3543">
+    <w:name w:val="ListLabel 3543"/>
+    <w:qFormat/>
+    <w:rPr>
+      <w:rFonts w:cs="Symbol"/>
+    </w:rPr>
+  </w:style>
+  <w:style w:type="character" w:styleId="ListLabel3544">
+    <w:name w:val="ListLabel 3544"/>
+    <w:qFormat/>
+    <w:rPr>
+      <w:rFonts w:cs="Symbol"/>
+    </w:rPr>
+  </w:style>
+  <w:style w:type="character" w:styleId="ListLabel3545">
+    <w:name w:val="ListLabel 3545"/>
+    <w:qFormat/>
+    <w:rPr>
+      <w:rFonts w:cs="Symbol"/>
+    </w:rPr>
+  </w:style>
+  <w:style w:type="character" w:styleId="ListLabel3546">
+    <w:name w:val="ListLabel 3546"/>
+    <w:qFormat/>
+    <w:rPr>
+      <w:rFonts w:cs="Symbol"/>
+    </w:rPr>
+  </w:style>
+  <w:style w:type="character" w:styleId="ListLabel3547">
+    <w:name w:val="ListLabel 3547"/>
+    <w:qFormat/>
+    <w:rPr>
+      <w:rFonts w:cs="Symbol"/>
+    </w:rPr>
+  </w:style>
+  <w:style w:type="character" w:styleId="ListLabel3548">
+    <w:name w:val="ListLabel 3548"/>
+    <w:qFormat/>
+    <w:rPr>
+      <w:rFonts w:cs="Symbol"/>
+    </w:rPr>
+  </w:style>
+  <w:style w:type="character" w:styleId="ListLabel3549">
+    <w:name w:val="ListLabel 3549"/>
+    <w:qFormat/>
+    <w:rPr>
+      <w:rFonts w:cs="Symbol"/>
+    </w:rPr>
+  </w:style>
+  <w:style w:type="character" w:styleId="ListLabel3550">
+    <w:name w:val="ListLabel 3550"/>
+    <w:qFormat/>
+    <w:rPr>
+      <w:rFonts w:cs="Symbol"/>
+    </w:rPr>
+  </w:style>
+  <w:style w:type="character" w:styleId="ListLabel3551">
+    <w:name w:val="ListLabel 3551"/>
+    <w:qFormat/>
+    <w:rPr>
+      <w:rFonts w:cs="OpenSymbol"/>
+    </w:rPr>
+  </w:style>
+  <w:style w:type="character" w:styleId="ListLabel3552">
+    <w:name w:val="ListLabel 3552"/>
+    <w:qFormat/>
+    <w:rPr>
+      <w:rFonts w:cs="OpenSymbol"/>
+    </w:rPr>
+  </w:style>
+  <w:style w:type="character" w:styleId="ListLabel3553">
+    <w:name w:val="ListLabel 3553"/>
+    <w:qFormat/>
+    <w:rPr>
+      <w:rFonts w:cs="OpenSymbol"/>
+    </w:rPr>
+  </w:style>
+  <w:style w:type="character" w:styleId="ListLabel3554">
+    <w:name w:val="ListLabel 3554"/>
+    <w:qFormat/>
+    <w:rPr>
+      <w:rFonts w:cs="OpenSymbol"/>
+    </w:rPr>
+  </w:style>
+  <w:style w:type="character" w:styleId="ListLabel3555">
+    <w:name w:val="ListLabel 3555"/>
+    <w:qFormat/>
+    <w:rPr>
+      <w:rFonts w:cs="OpenSymbol"/>
+    </w:rPr>
+  </w:style>
+  <w:style w:type="character" w:styleId="ListLabel3556">
+    <w:name w:val="ListLabel 3556"/>
+    <w:qFormat/>
+    <w:rPr>
+      <w:rFonts w:cs="OpenSymbol"/>
+    </w:rPr>
+  </w:style>
+  <w:style w:type="character" w:styleId="ListLabel3557">
+    <w:name w:val="ListLabel 3557"/>
+    <w:qFormat/>
+    <w:rPr>
+      <w:rFonts w:cs="OpenSymbol"/>
+    </w:rPr>
+  </w:style>
+  <w:style w:type="character" w:styleId="ListLabel3558">
+    <w:name w:val="ListLabel 3558"/>
+    <w:qFormat/>
+    <w:rPr>
+      <w:rFonts w:cs="OpenSymbol"/>
+    </w:rPr>
+  </w:style>
+  <w:style w:type="character" w:styleId="ListLabel3559">
+    <w:name w:val="ListLabel 3559"/>
+    <w:qFormat/>
+    <w:rPr>
+      <w:rFonts w:cs="OpenSymbol"/>
+    </w:rPr>
+  </w:style>
+  <w:style w:type="character" w:styleId="ListLabel3560">
+    <w:name w:val="ListLabel 3560"/>
+    <w:qFormat/>
+    <w:rPr>
+      <w:rFonts w:cs="OpenSymbol"/>
+    </w:rPr>
+  </w:style>
+  <w:style w:type="character" w:styleId="ListLabel3561">
+    <w:name w:val="ListLabel 3561"/>
+    <w:qFormat/>
+    <w:rPr>
+      <w:rFonts w:cs="OpenSymbol"/>
+    </w:rPr>
+  </w:style>
+  <w:style w:type="character" w:styleId="ListLabel3562">
+    <w:name w:val="ListLabel 3562"/>
+    <w:qFormat/>
+    <w:rPr>
+      <w:rFonts w:cs="OpenSymbol"/>
+    </w:rPr>
+  </w:style>
+  <w:style w:type="character" w:styleId="ListLabel3563">
+    <w:name w:val="ListLabel 3563"/>
+    <w:qFormat/>
+    <w:rPr>
+      <w:rFonts w:cs="OpenSymbol"/>
+    </w:rPr>
+  </w:style>
+  <w:style w:type="character" w:styleId="ListLabel3564">
+    <w:name w:val="ListLabel 3564"/>
+    <w:qFormat/>
+    <w:rPr>
+      <w:rFonts w:cs="OpenSymbol"/>
+    </w:rPr>
+  </w:style>
+  <w:style w:type="character" w:styleId="ListLabel3565">
+    <w:name w:val="ListLabel 3565"/>
+    <w:qFormat/>
+    <w:rPr>
+      <w:rFonts w:cs="OpenSymbol"/>
+    </w:rPr>
+  </w:style>
+  <w:style w:type="character" w:styleId="ListLabel3566">
+    <w:name w:val="ListLabel 3566"/>
+    <w:qFormat/>
+    <w:rPr>
+      <w:rFonts w:cs="OpenSymbol"/>
+    </w:rPr>
+  </w:style>
+  <w:style w:type="character" w:styleId="ListLabel3567">
+    <w:name w:val="ListLabel 3567"/>
+    <w:qFormat/>
+    <w:rPr>
+      <w:rFonts w:cs="OpenSymbol"/>
+    </w:rPr>
+  </w:style>
+  <w:style w:type="character" w:styleId="ListLabel3568">
+    <w:name w:val="ListLabel 3568"/>
+    <w:qFormat/>
+    <w:rPr>
+      <w:rFonts w:cs="OpenSymbol"/>
+    </w:rPr>
+  </w:style>
+  <w:style w:type="character" w:styleId="ListLabel3569">
+    <w:name w:val="ListLabel 3569"/>
+    <w:qFormat/>
+    <w:rPr>
+      <w:rFonts w:cs="OpenSymbol"/>
+      <w:b w:val="false"/>
+      <w:sz w:val="24"/>
+    </w:rPr>
+  </w:style>
+  <w:style w:type="character" w:styleId="ListLabel3570">
+    <w:name w:val="ListLabel 3570"/>
+    <w:qFormat/>
+    <w:rPr>
+      <w:rFonts w:cs="OpenSymbol"/>
+    </w:rPr>
+  </w:style>
+  <w:style w:type="character" w:styleId="ListLabel3571">
+    <w:name w:val="ListLabel 3571"/>
+    <w:qFormat/>
+    <w:rPr>
+      <w:rFonts w:cs="OpenSymbol"/>
+    </w:rPr>
+  </w:style>
+  <w:style w:type="character" w:styleId="ListLabel3572">
+    <w:name w:val="ListLabel 3572"/>
+    <w:qFormat/>
+    <w:rPr>
+      <w:rFonts w:cs="OpenSymbol"/>
+    </w:rPr>
+  </w:style>
+  <w:style w:type="character" w:styleId="ListLabel3573">
+    <w:name w:val="ListLabel 3573"/>
+    <w:qFormat/>
+    <w:rPr>
+      <w:rFonts w:cs="OpenSymbol"/>
+    </w:rPr>
+  </w:style>
+  <w:style w:type="character" w:styleId="ListLabel3574">
+    <w:name w:val="ListLabel 3574"/>
+    <w:qFormat/>
+    <w:rPr>
+      <w:rFonts w:cs="OpenSymbol"/>
+    </w:rPr>
+  </w:style>
+  <w:style w:type="character" w:styleId="ListLabel3575">
+    <w:name w:val="ListLabel 3575"/>
+    <w:qFormat/>
+    <w:rPr>
+      <w:rFonts w:cs="OpenSymbol"/>
+    </w:rPr>
+  </w:style>
+  <w:style w:type="character" w:styleId="ListLabel3576">
+    <w:name w:val="ListLabel 3576"/>
+    <w:qFormat/>
+    <w:rPr>
+      <w:rFonts w:cs="OpenSymbol"/>
+    </w:rPr>
+  </w:style>
+  <w:style w:type="character" w:styleId="ListLabel3577">
+    <w:name w:val="ListLabel 3577"/>
+    <w:qFormat/>
+    <w:rPr>
+      <w:rFonts w:cs="OpenSymbol"/>
+    </w:rPr>
+  </w:style>
+  <w:style w:type="character" w:styleId="ListLabel3578">
+    <w:name w:val="ListLabel 3578"/>
+    <w:qFormat/>
+    <w:rPr>
+      <w:rFonts w:cs="OpenSymbol"/>
+      <w:b w:val="false"/>
+      <w:sz w:val="24"/>
+    </w:rPr>
+  </w:style>
+  <w:style w:type="character" w:styleId="ListLabel3579">
+    <w:name w:val="ListLabel 3579"/>
+    <w:qFormat/>
+    <w:rPr>
+      <w:rFonts w:cs="OpenSymbol"/>
+    </w:rPr>
+  </w:style>
+  <w:style w:type="character" w:styleId="ListLabel3580">
+    <w:name w:val="ListLabel 3580"/>
+    <w:qFormat/>
+    <w:rPr>
+      <w:rFonts w:cs="OpenSymbol"/>
+    </w:rPr>
+  </w:style>
+  <w:style w:type="character" w:styleId="ListLabel3581">
+    <w:name w:val="ListLabel 3581"/>
+    <w:qFormat/>
+    <w:rPr>
+      <w:rFonts w:cs="OpenSymbol"/>
+    </w:rPr>
+  </w:style>
+  <w:style w:type="character" w:styleId="ListLabel3582">
+    <w:name w:val="ListLabel 3582"/>
+    <w:qFormat/>
+    <w:rPr>
+      <w:rFonts w:cs="OpenSymbol"/>
+    </w:rPr>
+  </w:style>
+  <w:style w:type="character" w:styleId="ListLabel3583">
+    <w:name w:val="ListLabel 3583"/>
+    <w:qFormat/>
+    <w:rPr>
+      <w:rFonts w:cs="OpenSymbol"/>
+    </w:rPr>
+  </w:style>
+  <w:style w:type="character" w:styleId="ListLabel3584">
+    <w:name w:val="ListLabel 3584"/>
+    <w:qFormat/>
+    <w:rPr>
+      <w:rFonts w:cs="OpenSymbol"/>
+    </w:rPr>
+  </w:style>
+  <w:style w:type="character" w:styleId="ListLabel3585">
+    <w:name w:val="ListLabel 3585"/>
+    <w:qFormat/>
+    <w:rPr>
+      <w:rFonts w:cs="OpenSymbol"/>
+    </w:rPr>
+  </w:style>
+  <w:style w:type="character" w:styleId="ListLabel3586">
+    <w:name w:val="ListLabel 3586"/>
+    <w:qFormat/>
+    <w:rPr>
+      <w:rFonts w:cs="OpenSymbol"/>
+    </w:rPr>
+  </w:style>
+  <w:style w:type="character" w:styleId="ListLabel3587">
+    <w:name w:val="ListLabel 3587"/>
+    <w:qFormat/>
+    <w:rPr>
+      <w:rFonts w:cs="Symbol"/>
+      <w:b w:val="false"/>
+      <w:sz w:val="24"/>
+    </w:rPr>
+  </w:style>
+  <w:style w:type="character" w:styleId="ListLabel3588">
+    <w:name w:val="ListLabel 3588"/>
+    <w:qFormat/>
+    <w:rPr>
+      <w:rFonts w:cs="Symbol"/>
+    </w:rPr>
+  </w:style>
+  <w:style w:type="character" w:styleId="ListLabel3589">
+    <w:name w:val="ListLabel 3589"/>
+    <w:qFormat/>
+    <w:rPr>
+      <w:rFonts w:cs="Symbol"/>
+    </w:rPr>
+  </w:style>
+  <w:style w:type="character" w:styleId="ListLabel3590">
+    <w:name w:val="ListLabel 3590"/>
+    <w:qFormat/>
+    <w:rPr>
+      <w:rFonts w:cs="Symbol"/>
+    </w:rPr>
+  </w:style>
+  <w:style w:type="character" w:styleId="ListLabel3591">
+    <w:name w:val="ListLabel 3591"/>
+    <w:qFormat/>
+    <w:rPr>
+      <w:rFonts w:cs="Symbol"/>
+    </w:rPr>
+  </w:style>
+  <w:style w:type="character" w:styleId="ListLabel3592">
+    <w:name w:val="ListLabel 3592"/>
+    <w:qFormat/>
+    <w:rPr>
+      <w:rFonts w:cs="Symbol"/>
+    </w:rPr>
+  </w:style>
+  <w:style w:type="character" w:styleId="ListLabel3593">
+    <w:name w:val="ListLabel 3593"/>
+    <w:qFormat/>
+    <w:rPr>
+      <w:rFonts w:cs="Symbol"/>
+    </w:rPr>
+  </w:style>
+  <w:style w:type="character" w:styleId="ListLabel3594">
+    <w:name w:val="ListLabel 3594"/>
+    <w:qFormat/>
+    <w:rPr>
+      <w:rFonts w:cs="Symbol"/>
+    </w:rPr>
+  </w:style>
+  <w:style w:type="character" w:styleId="ListLabel3595">
+    <w:name w:val="ListLabel 3595"/>
+    <w:qFormat/>
+    <w:rPr>
+      <w:rFonts w:cs="Symbol"/>
+    </w:rPr>
+  </w:style>
+  <w:style w:type="character" w:styleId="ListLabel3596">
+    <w:name w:val="ListLabel 3596"/>
+    <w:qFormat/>
+    <w:rPr>
+      <w:rFonts w:cs="OpenSymbol"/>
+    </w:rPr>
+  </w:style>
+  <w:style w:type="character" w:styleId="ListLabel3597">
+    <w:name w:val="ListLabel 3597"/>
+    <w:qFormat/>
+    <w:rPr>
+      <w:rFonts w:cs="OpenSymbol"/>
+    </w:rPr>
+  </w:style>
+  <w:style w:type="character" w:styleId="ListLabel3598">
+    <w:name w:val="ListLabel 3598"/>
+    <w:qFormat/>
+    <w:rPr>
+      <w:rFonts w:cs="OpenSymbol"/>
+    </w:rPr>
+  </w:style>
+  <w:style w:type="character" w:styleId="ListLabel3599">
+    <w:name w:val="ListLabel 3599"/>
+    <w:qFormat/>
+    <w:rPr>
+      <w:rFonts w:cs="OpenSymbol"/>
+    </w:rPr>
+  </w:style>
+  <w:style w:type="character" w:styleId="ListLabel3600">
+    <w:name w:val="ListLabel 3600"/>
+    <w:qFormat/>
+    <w:rPr>
+      <w:rFonts w:cs="OpenSymbol"/>
+    </w:rPr>
+  </w:style>
+  <w:style w:type="character" w:styleId="ListLabel3601">
+    <w:name w:val="ListLabel 3601"/>
+    <w:qFormat/>
+    <w:rPr>
+      <w:rFonts w:cs="OpenSymbol"/>
+    </w:rPr>
+  </w:style>
+  <w:style w:type="character" w:styleId="ListLabel3602">
+    <w:name w:val="ListLabel 3602"/>
+    <w:qFormat/>
+    <w:rPr>
+      <w:rFonts w:cs="OpenSymbol"/>
+    </w:rPr>
+  </w:style>
+  <w:style w:type="character" w:styleId="ListLabel3603">
+    <w:name w:val="ListLabel 3603"/>
+    <w:qFormat/>
+    <w:rPr>
+      <w:rFonts w:cs="OpenSymbol"/>
+    </w:rPr>
+  </w:style>
+  <w:style w:type="character" w:styleId="ListLabel3604">
+    <w:name w:val="ListLabel 3604"/>
+    <w:qFormat/>
+    <w:rPr>
+      <w:rFonts w:cs="OpenSymbol"/>
+    </w:rPr>
+  </w:style>
+  <w:style w:type="character" w:styleId="ListLabel3605">
+    <w:name w:val="ListLabel 3605"/>
+    <w:qFormat/>
+    <w:rPr>
+      <w:rFonts w:cs="OpenSymbol"/>
+    </w:rPr>
+  </w:style>
+  <w:style w:type="character" w:styleId="ListLabel3606">
+    <w:name w:val="ListLabel 3606"/>
+    <w:qFormat/>
+    <w:rPr>
+      <w:rFonts w:cs="OpenSymbol"/>
+    </w:rPr>
+  </w:style>
+  <w:style w:type="character" w:styleId="ListLabel3607">
+    <w:name w:val="ListLabel 3607"/>
+    <w:qFormat/>
+    <w:rPr>
+      <w:rFonts w:cs="OpenSymbol"/>
+    </w:rPr>
+  </w:style>
+  <w:style w:type="character" w:styleId="ListLabel3608">
+    <w:name w:val="ListLabel 3608"/>
+    <w:qFormat/>
+    <w:rPr>
+      <w:rFonts w:cs="OpenSymbol"/>
+    </w:rPr>
+  </w:style>
+  <w:style w:type="character" w:styleId="ListLabel3609">
+    <w:name w:val="ListLabel 3609"/>
+    <w:qFormat/>
+    <w:rPr>
+      <w:rFonts w:cs="OpenSymbol"/>
+    </w:rPr>
+  </w:style>
+  <w:style w:type="character" w:styleId="ListLabel3610">
+    <w:name w:val="ListLabel 3610"/>
+    <w:qFormat/>
+    <w:rPr>
+      <w:rFonts w:cs="OpenSymbol"/>
+    </w:rPr>
+  </w:style>
+  <w:style w:type="character" w:styleId="ListLabel3611">
+    <w:name w:val="ListLabel 3611"/>
+    <w:qFormat/>
+    <w:rPr>
+      <w:rFonts w:cs="OpenSymbol"/>
+    </w:rPr>
+  </w:style>
+  <w:style w:type="character" w:styleId="ListLabel3612">
+    <w:name w:val="ListLabel 3612"/>
+    <w:qFormat/>
+    <w:rPr>
+      <w:rFonts w:cs="OpenSymbol"/>
+    </w:rPr>
+  </w:style>
+  <w:style w:type="character" w:styleId="ListLabel3613">
+    <w:name w:val="ListLabel 3613"/>
+    <w:qFormat/>
+    <w:rPr>
+      <w:rFonts w:cs="OpenSymbol"/>
+    </w:rPr>
+  </w:style>
+  <w:style w:type="character" w:styleId="ListLabel3614">
+    <w:name w:val="ListLabel 3614"/>
+    <w:qFormat/>
+    <w:rPr>
+      <w:rFonts w:cs="OpenSymbol"/>
+    </w:rPr>
+  </w:style>
+  <w:style w:type="character" w:styleId="ListLabel3615">
+    <w:name w:val="ListLabel 3615"/>
+    <w:qFormat/>
+    <w:rPr>
+      <w:rFonts w:cs="OpenSymbol"/>
+    </w:rPr>
+  </w:style>
+  <w:style w:type="character" w:styleId="ListLabel3616">
+    <w:name w:val="ListLabel 3616"/>
+    <w:qFormat/>
+    <w:rPr>
+      <w:rFonts w:cs="OpenSymbol"/>
+    </w:rPr>
+  </w:style>
+  <w:style w:type="character" w:styleId="ListLabel3617">
+    <w:name w:val="ListLabel 3617"/>
+    <w:qFormat/>
+    <w:rPr>
+      <w:rFonts w:cs="OpenSymbol"/>
+    </w:rPr>
+  </w:style>
+  <w:style w:type="character" w:styleId="ListLabel3618">
+    <w:name w:val="ListLabel 3618"/>
+    <w:qFormat/>
+    <w:rPr>
+      <w:rFonts w:cs="OpenSymbol"/>
+    </w:rPr>
+  </w:style>
+  <w:style w:type="character" w:styleId="ListLabel3619">
+    <w:name w:val="ListLabel 3619"/>
+    <w:qFormat/>
+    <w:rPr>
+      <w:rFonts w:cs="OpenSymbol"/>
+    </w:rPr>
+  </w:style>
+  <w:style w:type="character" w:styleId="ListLabel3620">
+    <w:name w:val="ListLabel 3620"/>
+    <w:qFormat/>
+    <w:rPr>
+      <w:rFonts w:cs="OpenSymbol"/>
+    </w:rPr>
+  </w:style>
+  <w:style w:type="character" w:styleId="ListLabel3621">
+    <w:name w:val="ListLabel 3621"/>
+    <w:qFormat/>
+    <w:rPr>
+      <w:rFonts w:cs="OpenSymbol"/>
+    </w:rPr>
+  </w:style>
+  <w:style w:type="character" w:styleId="ListLabel3622">
+    <w:name w:val="ListLabel 3622"/>
+    <w:qFormat/>
+    <w:rPr>
+      <w:rFonts w:cs="OpenSymbol"/>
+    </w:rPr>
+  </w:style>
+  <w:style w:type="character" w:styleId="ListLabel3623">
+    <w:name w:val="ListLabel 3623"/>
+    <w:qFormat/>
+    <w:rPr>
+      <w:rFonts w:cs="OpenSymbol"/>
+    </w:rPr>
+  </w:style>
+  <w:style w:type="character" w:styleId="ListLabel3624">
+    <w:name w:val="ListLabel 3624"/>
+    <w:qFormat/>
+    <w:rPr>
+      <w:rFonts w:cs="OpenSymbol"/>
+    </w:rPr>
+  </w:style>
+  <w:style w:type="character" w:styleId="ListLabel3625">
+    <w:name w:val="ListLabel 3625"/>
+    <w:qFormat/>
+    <w:rPr>
+      <w:rFonts w:cs="OpenSymbol"/>
+    </w:rPr>
+  </w:style>
+  <w:style w:type="character" w:styleId="ListLabel3626">
+    <w:name w:val="ListLabel 3626"/>
+    <w:qFormat/>
+    <w:rPr>
+      <w:rFonts w:cs="OpenSymbol"/>
+    </w:rPr>
+  </w:style>
+  <w:style w:type="character" w:styleId="ListLabel3627">
+    <w:name w:val="ListLabel 3627"/>
+    <w:qFormat/>
+    <w:rPr>
+      <w:rFonts w:cs="OpenSymbol"/>
+    </w:rPr>
+  </w:style>
+  <w:style w:type="character" w:styleId="ListLabel3628">
+    <w:name w:val="ListLabel 3628"/>
+    <w:qFormat/>
+    <w:rPr>
+      <w:rFonts w:cs="OpenSymbol"/>
+    </w:rPr>
+  </w:style>
+  <w:style w:type="character" w:styleId="ListLabel3629">
+    <w:name w:val="ListLabel 3629"/>
+    <w:qFormat/>
+    <w:rPr>
+      <w:rFonts w:cs="OpenSymbol"/>
+    </w:rPr>
+  </w:style>
+  <w:style w:type="character" w:styleId="ListLabel3630">
+    <w:name w:val="ListLabel 3630"/>
+    <w:qFormat/>
+    <w:rPr>
+      <w:rFonts w:cs="OpenSymbol"/>
+    </w:rPr>
+  </w:style>
+  <w:style w:type="character" w:styleId="ListLabel3631">
+    <w:name w:val="ListLabel 3631"/>
+    <w:qFormat/>
+    <w:rPr>
+      <w:rFonts w:cs="OpenSymbol"/>
+    </w:rPr>
+  </w:style>
+  <w:style w:type="character" w:styleId="ListLabel3632">
+    <w:name w:val="ListLabel 3632"/>
     <w:qFormat/>
     <w:rPr>
       <w:rFonts w:ascii="Tahoma" w:hAnsi="Tahoma"/>
@@ -47459,7 +48975,7 @@
     <w:qFormat/>
     <w:pPr>
       <w:widowControl/>
-      <w:overflowPunct w:val="false"/>
+      <w:overflowPunct w:val="true"/>
       <w:bidi w:val="0"/>
       <w:spacing w:lineRule="auto" w:line="240" w:before="0" w:after="0"/>
       <w:jc w:val="left"/>

</xml_diff>